<commit_message>
Updated Time Sheet - HThomas
</commit_message>
<xml_diff>
--- a/Time Tracking/CEIS400-IndividualProjectJournalTimeSheet-HThomas-30124.docx
+++ b/Time Tracking/CEIS400-IndividualProjectJournalTimeSheet-HThomas-30124.docx
@@ -4737,14 +4737,6 @@
                 <w:szCs w:val="18"/>
               </w:rPr>
             </w:pPr>
-            <w:r>
-              <w:rPr>
-                <w:rFonts w:ascii="Arial" w:eastAsia="Times New Roman" w:hAnsi="Arial" w:cs="Arial"/>
-                <w:sz w:val="18"/>
-                <w:szCs w:val="18"/>
-              </w:rPr>
-              <w:t>03/28/2024</w:t>
-            </w:r>
           </w:p>
         </w:tc>
         <w:tc>
@@ -4769,14 +4761,6 @@
                 <w:szCs w:val="18"/>
               </w:rPr>
             </w:pPr>
-            <w:r>
-              <w:rPr>
-                <w:rFonts w:ascii="Arial" w:eastAsia="Times New Roman" w:hAnsi="Arial" w:cs="Arial"/>
-                <w:sz w:val="18"/>
-                <w:szCs w:val="18"/>
-              </w:rPr>
-              <w:t>09:27 PM</w:t>
-            </w:r>
           </w:p>
         </w:tc>
         <w:tc>
@@ -4801,14 +4785,6 @@
                 <w:szCs w:val="18"/>
               </w:rPr>
             </w:pPr>
-            <w:r>
-              <w:rPr>
-                <w:rFonts w:ascii="Arial" w:eastAsia="Times New Roman" w:hAnsi="Arial" w:cs="Arial"/>
-                <w:sz w:val="18"/>
-                <w:szCs w:val="18"/>
-              </w:rPr>
-              <w:t>09:57 PM</w:t>
-            </w:r>
           </w:p>
         </w:tc>
         <w:tc>
@@ -4834,14 +4810,6 @@
                 <w:szCs w:val="18"/>
               </w:rPr>
             </w:pPr>
-            <w:r>
-              <w:rPr>
-                <w:rFonts w:ascii="Arial" w:eastAsia="Times New Roman" w:hAnsi="Arial" w:cs="Arial"/>
-                <w:sz w:val="18"/>
-                <w:szCs w:val="18"/>
-              </w:rPr>
-              <w:t>0h 30m</w:t>
-            </w:r>
           </w:p>
         </w:tc>
         <w:tc>
@@ -4858,30 +4826,58 @@
           <w:p>
             <w:pPr>
               <w:spacing w:after="0" w:line="240" w:lineRule="auto"/>
-              <w:rPr>
-                <w:rFonts w:ascii="Arial" w:eastAsia="Times New Roman" w:hAnsi="Arial" w:cs="Arial"/>
-                <w:bCs/>
-                <w:sz w:val="18"/>
-                <w:szCs w:val="18"/>
-              </w:rPr>
-            </w:pPr>
-            <w:r>
-              <w:rPr>
-                <w:rFonts w:ascii="Arial" w:eastAsia="Times New Roman" w:hAnsi="Arial" w:cs="Arial"/>
-                <w:bCs/>
-                <w:sz w:val="18"/>
-                <w:szCs w:val="18"/>
-              </w:rPr>
-              <w:t>Met with Adam to allocate software construction tasks.</w:t>
-            </w:r>
-            <w:r>
-              <w:rPr>
-                <w:rFonts w:ascii="Arial" w:eastAsia="Times New Roman" w:hAnsi="Arial" w:cs="Arial"/>
-                <w:bCs/>
-                <w:sz w:val="18"/>
-                <w:szCs w:val="18"/>
-              </w:rPr>
-              <w:t xml:space="preserve"> Created initial forms in project and connected them to GitHub repository.</w:t>
+              <w:jc w:val="center"/>
+              <w:rPr>
+                <w:rFonts w:ascii="Arial" w:eastAsia="Times New Roman" w:hAnsi="Arial" w:cs="Arial"/>
+                <w:bCs/>
+                <w:sz w:val="18"/>
+                <w:szCs w:val="18"/>
+              </w:rPr>
+            </w:pPr>
+            <w:r>
+              <w:rPr>
+                <w:rFonts w:ascii="Arial" w:eastAsia="Times New Roman" w:hAnsi="Arial" w:cs="Arial"/>
+                <w:b/>
+                <w:sz w:val="18"/>
+                <w:szCs w:val="18"/>
+              </w:rPr>
+              <w:t>Lab</w:t>
+            </w:r>
+            <w:r>
+              <w:rPr>
+                <w:rFonts w:ascii="Arial" w:eastAsia="Times New Roman" w:hAnsi="Arial" w:cs="Arial"/>
+                <w:b/>
+                <w:sz w:val="18"/>
+                <w:szCs w:val="18"/>
+              </w:rPr>
+              <w:t xml:space="preserve"> </w:t>
+            </w:r>
+            <w:r>
+              <w:rPr>
+                <w:rFonts w:ascii="Arial" w:eastAsia="Times New Roman" w:hAnsi="Arial" w:cs="Arial"/>
+                <w:b/>
+                <w:sz w:val="18"/>
+                <w:szCs w:val="18"/>
+              </w:rPr>
+              <w:t>5</w:t>
+            </w:r>
+            <w:r>
+              <w:rPr>
+                <w:rFonts w:ascii="Arial" w:eastAsia="Times New Roman" w:hAnsi="Arial" w:cs="Arial"/>
+                <w:b/>
+                <w:sz w:val="18"/>
+                <w:szCs w:val="18"/>
+              </w:rPr>
+              <w:t xml:space="preserve"> Contribution</w:t>
+            </w:r>
+            <w:r>
+              <w:rPr>
+                <w:rFonts w:ascii="Arial" w:eastAsia="Times New Roman" w:hAnsi="Arial" w:cs="Arial"/>
+                <w:b/>
+                <w:sz w:val="18"/>
+                <w:szCs w:val="18"/>
+              </w:rPr>
+              <w:t xml:space="preserve"> or Assignment</w:t>
             </w:r>
           </w:p>
         </w:tc>
@@ -4950,7 +4946,7 @@
                 <w:sz w:val="18"/>
                 <w:szCs w:val="18"/>
               </w:rPr>
-              <w:t>10:53 PM</w:t>
+              <w:t>09:27 PM</w:t>
             </w:r>
           </w:p>
         </w:tc>
@@ -4982,7 +4978,7 @@
                 <w:sz w:val="18"/>
                 <w:szCs w:val="18"/>
               </w:rPr>
-              <w:t>11:27 PM</w:t>
+              <w:t>09:57 PM</w:t>
             </w:r>
           </w:p>
         </w:tc>
@@ -5015,7 +5011,7 @@
                 <w:sz w:val="18"/>
                 <w:szCs w:val="18"/>
               </w:rPr>
-              <w:t>0h 34m</w:t>
+              <w:t>0h 30m</w:t>
             </w:r>
           </w:p>
         </w:tc>
@@ -5047,16 +5043,16 @@
                 <w:sz w:val="18"/>
                 <w:szCs w:val="18"/>
               </w:rPr>
-              <w:t>Added additional components to software structure</w:t>
-            </w:r>
-            <w:r>
-              <w:rPr>
-                <w:rFonts w:ascii="Arial" w:eastAsia="Times New Roman" w:hAnsi="Arial" w:cs="Arial"/>
-                <w:bCs/>
-                <w:sz w:val="18"/>
-                <w:szCs w:val="18"/>
-              </w:rPr>
-              <w:t xml:space="preserve"> – tabs for each category that could be accessed.</w:t>
+              <w:t>Met with Adam to allocate software construction tasks.</w:t>
+            </w:r>
+            <w:r>
+              <w:rPr>
+                <w:rFonts w:ascii="Arial" w:eastAsia="Times New Roman" w:hAnsi="Arial" w:cs="Arial"/>
+                <w:bCs/>
+                <w:sz w:val="18"/>
+                <w:szCs w:val="18"/>
+              </w:rPr>
+              <w:t xml:space="preserve"> Created initial forms in project and connected them to GitHub repository.</w:t>
             </w:r>
           </w:p>
         </w:tc>
@@ -5093,7 +5089,7 @@
                 <w:sz w:val="18"/>
                 <w:szCs w:val="18"/>
               </w:rPr>
-              <w:t>03/29/2024</w:t>
+              <w:t>03/28/2024</w:t>
             </w:r>
           </w:p>
         </w:tc>
@@ -5125,7 +5121,7 @@
                 <w:sz w:val="18"/>
                 <w:szCs w:val="18"/>
               </w:rPr>
-              <w:t>03:35 PM</w:t>
+              <w:t>10:53 PM</w:t>
             </w:r>
           </w:p>
         </w:tc>
@@ -5157,7 +5153,7 @@
                 <w:sz w:val="18"/>
                 <w:szCs w:val="18"/>
               </w:rPr>
-              <w:t>04:39 PM</w:t>
+              <w:t>11:27 PM</w:t>
             </w:r>
           </w:p>
         </w:tc>
@@ -5190,7 +5186,7 @@
                 <w:sz w:val="18"/>
                 <w:szCs w:val="18"/>
               </w:rPr>
-              <w:t>1h 04m</w:t>
+              <w:t>0h 34m</w:t>
             </w:r>
           </w:p>
         </w:tc>
@@ -5222,16 +5218,16 @@
                 <w:sz w:val="18"/>
                 <w:szCs w:val="18"/>
               </w:rPr>
-              <w:t>Touch Base meeting with Adam to cover progress made on project.</w:t>
-            </w:r>
-            <w:r>
-              <w:rPr>
-                <w:rFonts w:ascii="Arial" w:eastAsia="Times New Roman" w:hAnsi="Arial" w:cs="Arial"/>
-                <w:bCs/>
-                <w:sz w:val="18"/>
-                <w:szCs w:val="18"/>
-              </w:rPr>
-              <w:t xml:space="preserve"> Laid out structures of UI and related classes.</w:t>
+              <w:t>Added additional components to software structure</w:t>
+            </w:r>
+            <w:r>
+              <w:rPr>
+                <w:rFonts w:ascii="Arial" w:eastAsia="Times New Roman" w:hAnsi="Arial" w:cs="Arial"/>
+                <w:bCs/>
+                <w:sz w:val="18"/>
+                <w:szCs w:val="18"/>
+              </w:rPr>
+              <w:t xml:space="preserve"> – tabs for each category that could be accessed.</w:t>
             </w:r>
           </w:p>
         </w:tc>
@@ -5300,6 +5296,181 @@
                 <w:sz w:val="18"/>
                 <w:szCs w:val="18"/>
               </w:rPr>
+              <w:t>03:35 PM</w:t>
+            </w:r>
+          </w:p>
+        </w:tc>
+        <w:tc>
+          <w:tcPr>
+            <w:tcW w:w="1462" w:type="dxa"/>
+            <w:tcBorders>
+              <w:top w:val="single" w:sz="4" w:space="0" w:color="auto"/>
+              <w:left w:val="nil"/>
+              <w:bottom w:val="single" w:sz="4" w:space="0" w:color="auto"/>
+              <w:right w:val="single" w:sz="4" w:space="0" w:color="auto"/>
+            </w:tcBorders>
+            <w:noWrap/>
+            <w:vAlign w:val="center"/>
+          </w:tcPr>
+          <w:p>
+            <w:pPr>
+              <w:spacing w:after="0" w:line="240" w:lineRule="auto"/>
+              <w:jc w:val="center"/>
+              <w:rPr>
+                <w:rFonts w:ascii="Arial" w:eastAsia="Times New Roman" w:hAnsi="Arial" w:cs="Arial"/>
+                <w:sz w:val="18"/>
+                <w:szCs w:val="18"/>
+              </w:rPr>
+            </w:pPr>
+            <w:r>
+              <w:rPr>
+                <w:rFonts w:ascii="Arial" w:eastAsia="Times New Roman" w:hAnsi="Arial" w:cs="Arial"/>
+                <w:sz w:val="18"/>
+                <w:szCs w:val="18"/>
+              </w:rPr>
+              <w:t>04:39 PM</w:t>
+            </w:r>
+          </w:p>
+        </w:tc>
+        <w:tc>
+          <w:tcPr>
+            <w:tcW w:w="1231" w:type="dxa"/>
+            <w:tcBorders>
+              <w:top w:val="single" w:sz="4" w:space="0" w:color="auto"/>
+              <w:left w:val="nil"/>
+              <w:bottom w:val="single" w:sz="4" w:space="0" w:color="auto"/>
+              <w:right w:val="single" w:sz="4" w:space="0" w:color="auto"/>
+            </w:tcBorders>
+            <w:shd w:val="clear" w:color="auto" w:fill="FFFF99"/>
+            <w:noWrap/>
+            <w:vAlign w:val="center"/>
+          </w:tcPr>
+          <w:p>
+            <w:pPr>
+              <w:spacing w:after="0" w:line="240" w:lineRule="auto"/>
+              <w:jc w:val="center"/>
+              <w:rPr>
+                <w:rFonts w:ascii="Arial" w:eastAsia="Times New Roman" w:hAnsi="Arial" w:cs="Arial"/>
+                <w:sz w:val="18"/>
+                <w:szCs w:val="18"/>
+              </w:rPr>
+            </w:pPr>
+            <w:r>
+              <w:rPr>
+                <w:rFonts w:ascii="Arial" w:eastAsia="Times New Roman" w:hAnsi="Arial" w:cs="Arial"/>
+                <w:sz w:val="18"/>
+                <w:szCs w:val="18"/>
+              </w:rPr>
+              <w:t>1h 04m</w:t>
+            </w:r>
+          </w:p>
+        </w:tc>
+        <w:tc>
+          <w:tcPr>
+            <w:tcW w:w="5231" w:type="dxa"/>
+            <w:tcBorders>
+              <w:top w:val="single" w:sz="4" w:space="0" w:color="auto"/>
+              <w:left w:val="nil"/>
+              <w:bottom w:val="single" w:sz="4" w:space="0" w:color="auto"/>
+              <w:right w:val="single" w:sz="4" w:space="0" w:color="auto"/>
+            </w:tcBorders>
+            <w:vAlign w:val="center"/>
+          </w:tcPr>
+          <w:p>
+            <w:pPr>
+              <w:spacing w:after="0" w:line="240" w:lineRule="auto"/>
+              <w:rPr>
+                <w:rFonts w:ascii="Arial" w:eastAsia="Times New Roman" w:hAnsi="Arial" w:cs="Arial"/>
+                <w:bCs/>
+                <w:sz w:val="18"/>
+                <w:szCs w:val="18"/>
+              </w:rPr>
+            </w:pPr>
+            <w:r>
+              <w:rPr>
+                <w:rFonts w:ascii="Arial" w:eastAsia="Times New Roman" w:hAnsi="Arial" w:cs="Arial"/>
+                <w:bCs/>
+                <w:sz w:val="18"/>
+                <w:szCs w:val="18"/>
+              </w:rPr>
+              <w:t>Touch Base meeting with Adam to cover progress made on project.</w:t>
+            </w:r>
+            <w:r>
+              <w:rPr>
+                <w:rFonts w:ascii="Arial" w:eastAsia="Times New Roman" w:hAnsi="Arial" w:cs="Arial"/>
+                <w:bCs/>
+                <w:sz w:val="18"/>
+                <w:szCs w:val="18"/>
+              </w:rPr>
+              <w:t xml:space="preserve"> Laid out structures of UI and related classes.</w:t>
+            </w:r>
+          </w:p>
+        </w:tc>
+      </w:tr>
+      <w:tr>
+        <w:trPr>
+          <w:trHeight w:val="282"/>
+        </w:trPr>
+        <w:tc>
+          <w:tcPr>
+            <w:tcW w:w="1398" w:type="dxa"/>
+            <w:tcBorders>
+              <w:top w:val="single" w:sz="4" w:space="0" w:color="auto"/>
+              <w:left w:val="single" w:sz="4" w:space="0" w:color="auto"/>
+              <w:bottom w:val="single" w:sz="4" w:space="0" w:color="auto"/>
+              <w:right w:val="single" w:sz="4" w:space="0" w:color="auto"/>
+            </w:tcBorders>
+            <w:noWrap/>
+            <w:vAlign w:val="center"/>
+          </w:tcPr>
+          <w:p>
+            <w:pPr>
+              <w:spacing w:after="0" w:line="240" w:lineRule="auto"/>
+              <w:jc w:val="center"/>
+              <w:rPr>
+                <w:rFonts w:ascii="Arial" w:eastAsia="Times New Roman" w:hAnsi="Arial" w:cs="Arial"/>
+                <w:sz w:val="18"/>
+                <w:szCs w:val="18"/>
+              </w:rPr>
+            </w:pPr>
+            <w:r>
+              <w:rPr>
+                <w:rFonts w:ascii="Arial" w:eastAsia="Times New Roman" w:hAnsi="Arial" w:cs="Arial"/>
+                <w:sz w:val="18"/>
+                <w:szCs w:val="18"/>
+              </w:rPr>
+              <w:t>03/29/2024</w:t>
+            </w:r>
+          </w:p>
+        </w:tc>
+        <w:tc>
+          <w:tcPr>
+            <w:tcW w:w="1591" w:type="dxa"/>
+            <w:tcBorders>
+              <w:top w:val="single" w:sz="4" w:space="0" w:color="auto"/>
+              <w:left w:val="nil"/>
+              <w:bottom w:val="single" w:sz="4" w:space="0" w:color="auto"/>
+              <w:right w:val="single" w:sz="4" w:space="0" w:color="auto"/>
+            </w:tcBorders>
+            <w:noWrap/>
+            <w:vAlign w:val="center"/>
+          </w:tcPr>
+          <w:p>
+            <w:pPr>
+              <w:spacing w:after="0" w:line="240" w:lineRule="auto"/>
+              <w:jc w:val="center"/>
+              <w:rPr>
+                <w:rFonts w:ascii="Arial" w:eastAsia="Times New Roman" w:hAnsi="Arial" w:cs="Arial"/>
+                <w:sz w:val="18"/>
+                <w:szCs w:val="18"/>
+              </w:rPr>
+            </w:pPr>
+            <w:r>
+              <w:rPr>
+                <w:rFonts w:ascii="Arial" w:eastAsia="Times New Roman" w:hAnsi="Arial" w:cs="Arial"/>
+                <w:sz w:val="18"/>
+                <w:szCs w:val="18"/>
+              </w:rPr>
               <w:t>05:35 PM</w:t>
             </w:r>
           </w:p>
@@ -5426,6 +5597,681 @@
               </w:rPr>
               <w:t xml:space="preserve"> </w:t>
             </w:r>
+          </w:p>
+        </w:tc>
+      </w:tr>
+      <w:tr>
+        <w:trPr>
+          <w:trHeight w:val="282"/>
+        </w:trPr>
+        <w:tc>
+          <w:tcPr>
+            <w:tcW w:w="1398" w:type="dxa"/>
+            <w:tcBorders>
+              <w:top w:val="single" w:sz="4" w:space="0" w:color="auto"/>
+              <w:left w:val="single" w:sz="4" w:space="0" w:color="auto"/>
+              <w:bottom w:val="single" w:sz="4" w:space="0" w:color="auto"/>
+              <w:right w:val="single" w:sz="4" w:space="0" w:color="auto"/>
+            </w:tcBorders>
+            <w:noWrap/>
+            <w:vAlign w:val="center"/>
+          </w:tcPr>
+          <w:p>
+            <w:pPr>
+              <w:spacing w:after="0" w:line="240" w:lineRule="auto"/>
+              <w:jc w:val="center"/>
+              <w:rPr>
+                <w:rFonts w:ascii="Arial" w:eastAsia="Times New Roman" w:hAnsi="Arial" w:cs="Arial"/>
+                <w:sz w:val="18"/>
+                <w:szCs w:val="18"/>
+              </w:rPr>
+            </w:pPr>
+            <w:r>
+              <w:rPr>
+                <w:rFonts w:ascii="Arial" w:eastAsia="Times New Roman" w:hAnsi="Arial" w:cs="Arial"/>
+                <w:sz w:val="18"/>
+                <w:szCs w:val="18"/>
+              </w:rPr>
+              <w:t>03/29/2024</w:t>
+            </w:r>
+          </w:p>
+        </w:tc>
+        <w:tc>
+          <w:tcPr>
+            <w:tcW w:w="1591" w:type="dxa"/>
+            <w:tcBorders>
+              <w:top w:val="single" w:sz="4" w:space="0" w:color="auto"/>
+              <w:left w:val="nil"/>
+              <w:bottom w:val="single" w:sz="4" w:space="0" w:color="auto"/>
+              <w:right w:val="single" w:sz="4" w:space="0" w:color="auto"/>
+            </w:tcBorders>
+            <w:noWrap/>
+            <w:vAlign w:val="center"/>
+          </w:tcPr>
+          <w:p>
+            <w:pPr>
+              <w:spacing w:after="0" w:line="240" w:lineRule="auto"/>
+              <w:jc w:val="center"/>
+              <w:rPr>
+                <w:rFonts w:ascii="Arial" w:eastAsia="Times New Roman" w:hAnsi="Arial" w:cs="Arial"/>
+                <w:sz w:val="18"/>
+                <w:szCs w:val="18"/>
+              </w:rPr>
+            </w:pPr>
+            <w:r>
+              <w:rPr>
+                <w:rFonts w:ascii="Arial" w:eastAsia="Times New Roman" w:hAnsi="Arial" w:cs="Arial"/>
+                <w:sz w:val="18"/>
+                <w:szCs w:val="18"/>
+              </w:rPr>
+              <w:t>09:03 PM</w:t>
+            </w:r>
+          </w:p>
+        </w:tc>
+        <w:tc>
+          <w:tcPr>
+            <w:tcW w:w="1462" w:type="dxa"/>
+            <w:tcBorders>
+              <w:top w:val="single" w:sz="4" w:space="0" w:color="auto"/>
+              <w:left w:val="nil"/>
+              <w:bottom w:val="single" w:sz="4" w:space="0" w:color="auto"/>
+              <w:right w:val="single" w:sz="4" w:space="0" w:color="auto"/>
+            </w:tcBorders>
+            <w:noWrap/>
+            <w:vAlign w:val="center"/>
+          </w:tcPr>
+          <w:p>
+            <w:pPr>
+              <w:spacing w:after="0" w:line="240" w:lineRule="auto"/>
+              <w:jc w:val="center"/>
+              <w:rPr>
+                <w:rFonts w:ascii="Arial" w:eastAsia="Times New Roman" w:hAnsi="Arial" w:cs="Arial"/>
+                <w:sz w:val="18"/>
+                <w:szCs w:val="18"/>
+              </w:rPr>
+            </w:pPr>
+            <w:r>
+              <w:rPr>
+                <w:rFonts w:ascii="Arial" w:eastAsia="Times New Roman" w:hAnsi="Arial" w:cs="Arial"/>
+                <w:sz w:val="18"/>
+                <w:szCs w:val="18"/>
+              </w:rPr>
+              <w:t>09:52 PM</w:t>
+            </w:r>
+          </w:p>
+        </w:tc>
+        <w:tc>
+          <w:tcPr>
+            <w:tcW w:w="1231" w:type="dxa"/>
+            <w:tcBorders>
+              <w:top w:val="single" w:sz="4" w:space="0" w:color="auto"/>
+              <w:left w:val="nil"/>
+              <w:bottom w:val="single" w:sz="4" w:space="0" w:color="auto"/>
+              <w:right w:val="single" w:sz="4" w:space="0" w:color="auto"/>
+            </w:tcBorders>
+            <w:shd w:val="clear" w:color="auto" w:fill="FFFF99"/>
+            <w:noWrap/>
+            <w:vAlign w:val="center"/>
+          </w:tcPr>
+          <w:p>
+            <w:pPr>
+              <w:spacing w:after="0" w:line="240" w:lineRule="auto"/>
+              <w:jc w:val="center"/>
+              <w:rPr>
+                <w:rFonts w:ascii="Arial" w:eastAsia="Times New Roman" w:hAnsi="Arial" w:cs="Arial"/>
+                <w:sz w:val="18"/>
+                <w:szCs w:val="18"/>
+              </w:rPr>
+            </w:pPr>
+            <w:r>
+              <w:rPr>
+                <w:rFonts w:ascii="Arial" w:eastAsia="Times New Roman" w:hAnsi="Arial" w:cs="Arial"/>
+                <w:sz w:val="18"/>
+                <w:szCs w:val="18"/>
+              </w:rPr>
+              <w:t>0h 49m</w:t>
+            </w:r>
+          </w:p>
+        </w:tc>
+        <w:tc>
+          <w:tcPr>
+            <w:tcW w:w="5231" w:type="dxa"/>
+            <w:tcBorders>
+              <w:top w:val="single" w:sz="4" w:space="0" w:color="auto"/>
+              <w:left w:val="nil"/>
+              <w:bottom w:val="single" w:sz="4" w:space="0" w:color="auto"/>
+              <w:right w:val="single" w:sz="4" w:space="0" w:color="auto"/>
+            </w:tcBorders>
+            <w:vAlign w:val="center"/>
+          </w:tcPr>
+          <w:p>
+            <w:pPr>
+              <w:spacing w:after="0" w:line="240" w:lineRule="auto"/>
+              <w:rPr>
+                <w:rFonts w:ascii="Arial" w:eastAsia="Times New Roman" w:hAnsi="Arial" w:cs="Arial"/>
+                <w:bCs/>
+                <w:sz w:val="18"/>
+                <w:szCs w:val="18"/>
+              </w:rPr>
+            </w:pPr>
+            <w:r>
+              <w:rPr>
+                <w:rFonts w:ascii="Arial" w:eastAsia="Times New Roman" w:hAnsi="Arial" w:cs="Arial"/>
+                <w:bCs/>
+                <w:sz w:val="18"/>
+                <w:szCs w:val="18"/>
+              </w:rPr>
+              <w:t>Status Update Meeting – Discussed database structure</w:t>
+            </w:r>
+            <w:r>
+              <w:rPr>
+                <w:rFonts w:ascii="Arial" w:eastAsia="Times New Roman" w:hAnsi="Arial" w:cs="Arial"/>
+                <w:bCs/>
+                <w:sz w:val="18"/>
+                <w:szCs w:val="18"/>
+              </w:rPr>
+              <w:t>, updated team lead on progress made on program, discussed requirements and planned implementations.</w:t>
+            </w:r>
+          </w:p>
+        </w:tc>
+      </w:tr>
+      <w:tr>
+        <w:trPr>
+          <w:trHeight w:val="282"/>
+        </w:trPr>
+        <w:tc>
+          <w:tcPr>
+            <w:tcW w:w="1398" w:type="dxa"/>
+            <w:tcBorders>
+              <w:top w:val="single" w:sz="4" w:space="0" w:color="auto"/>
+              <w:left w:val="single" w:sz="4" w:space="0" w:color="auto"/>
+              <w:bottom w:val="single" w:sz="4" w:space="0" w:color="auto"/>
+              <w:right w:val="single" w:sz="4" w:space="0" w:color="auto"/>
+            </w:tcBorders>
+            <w:noWrap/>
+            <w:vAlign w:val="center"/>
+          </w:tcPr>
+          <w:p>
+            <w:pPr>
+              <w:spacing w:after="0" w:line="240" w:lineRule="auto"/>
+              <w:jc w:val="center"/>
+              <w:rPr>
+                <w:rFonts w:ascii="Arial" w:eastAsia="Times New Roman" w:hAnsi="Arial" w:cs="Arial"/>
+                <w:sz w:val="18"/>
+                <w:szCs w:val="18"/>
+              </w:rPr>
+            </w:pPr>
+          </w:p>
+        </w:tc>
+        <w:tc>
+          <w:tcPr>
+            <w:tcW w:w="1591" w:type="dxa"/>
+            <w:tcBorders>
+              <w:top w:val="single" w:sz="4" w:space="0" w:color="auto"/>
+              <w:left w:val="nil"/>
+              <w:bottom w:val="single" w:sz="4" w:space="0" w:color="auto"/>
+              <w:right w:val="single" w:sz="4" w:space="0" w:color="auto"/>
+            </w:tcBorders>
+            <w:noWrap/>
+            <w:vAlign w:val="center"/>
+          </w:tcPr>
+          <w:p>
+            <w:pPr>
+              <w:spacing w:after="0" w:line="240" w:lineRule="auto"/>
+              <w:jc w:val="center"/>
+              <w:rPr>
+                <w:rFonts w:ascii="Arial" w:eastAsia="Times New Roman" w:hAnsi="Arial" w:cs="Arial"/>
+                <w:sz w:val="18"/>
+                <w:szCs w:val="18"/>
+              </w:rPr>
+            </w:pPr>
+          </w:p>
+        </w:tc>
+        <w:tc>
+          <w:tcPr>
+            <w:tcW w:w="1462" w:type="dxa"/>
+            <w:tcBorders>
+              <w:top w:val="single" w:sz="4" w:space="0" w:color="auto"/>
+              <w:left w:val="nil"/>
+              <w:bottom w:val="single" w:sz="4" w:space="0" w:color="auto"/>
+              <w:right w:val="single" w:sz="4" w:space="0" w:color="auto"/>
+            </w:tcBorders>
+            <w:noWrap/>
+            <w:vAlign w:val="center"/>
+          </w:tcPr>
+          <w:p>
+            <w:pPr>
+              <w:spacing w:after="0" w:line="240" w:lineRule="auto"/>
+              <w:jc w:val="center"/>
+              <w:rPr>
+                <w:rFonts w:ascii="Arial" w:eastAsia="Times New Roman" w:hAnsi="Arial" w:cs="Arial"/>
+                <w:sz w:val="18"/>
+                <w:szCs w:val="18"/>
+              </w:rPr>
+            </w:pPr>
+          </w:p>
+        </w:tc>
+        <w:tc>
+          <w:tcPr>
+            <w:tcW w:w="1231" w:type="dxa"/>
+            <w:tcBorders>
+              <w:top w:val="single" w:sz="4" w:space="0" w:color="auto"/>
+              <w:left w:val="nil"/>
+              <w:bottom w:val="single" w:sz="4" w:space="0" w:color="auto"/>
+              <w:right w:val="single" w:sz="4" w:space="0" w:color="auto"/>
+            </w:tcBorders>
+            <w:shd w:val="clear" w:color="auto" w:fill="FFFF99"/>
+            <w:noWrap/>
+            <w:vAlign w:val="center"/>
+          </w:tcPr>
+          <w:p>
+            <w:pPr>
+              <w:spacing w:after="0" w:line="240" w:lineRule="auto"/>
+              <w:jc w:val="center"/>
+              <w:rPr>
+                <w:rFonts w:ascii="Arial" w:eastAsia="Times New Roman" w:hAnsi="Arial" w:cs="Arial"/>
+                <w:sz w:val="18"/>
+                <w:szCs w:val="18"/>
+              </w:rPr>
+            </w:pPr>
+          </w:p>
+        </w:tc>
+        <w:tc>
+          <w:tcPr>
+            <w:tcW w:w="5231" w:type="dxa"/>
+            <w:tcBorders>
+              <w:top w:val="single" w:sz="4" w:space="0" w:color="auto"/>
+              <w:left w:val="nil"/>
+              <w:bottom w:val="single" w:sz="4" w:space="0" w:color="auto"/>
+              <w:right w:val="single" w:sz="4" w:space="0" w:color="auto"/>
+            </w:tcBorders>
+            <w:vAlign w:val="center"/>
+          </w:tcPr>
+          <w:p>
+            <w:pPr>
+              <w:spacing w:after="0" w:line="240" w:lineRule="auto"/>
+              <w:rPr>
+                <w:rFonts w:ascii="Arial" w:eastAsia="Times New Roman" w:hAnsi="Arial" w:cs="Arial"/>
+                <w:bCs/>
+                <w:sz w:val="18"/>
+                <w:szCs w:val="18"/>
+              </w:rPr>
+            </w:pPr>
+          </w:p>
+        </w:tc>
+      </w:tr>
+      <w:tr>
+        <w:trPr>
+          <w:trHeight w:val="282"/>
+        </w:trPr>
+        <w:tc>
+          <w:tcPr>
+            <w:tcW w:w="1398" w:type="dxa"/>
+            <w:tcBorders>
+              <w:top w:val="single" w:sz="4" w:space="0" w:color="auto"/>
+              <w:left w:val="single" w:sz="4" w:space="0" w:color="auto"/>
+              <w:bottom w:val="single" w:sz="4" w:space="0" w:color="auto"/>
+              <w:right w:val="single" w:sz="4" w:space="0" w:color="auto"/>
+            </w:tcBorders>
+            <w:noWrap/>
+            <w:vAlign w:val="center"/>
+          </w:tcPr>
+          <w:p>
+            <w:pPr>
+              <w:spacing w:after="0" w:line="240" w:lineRule="auto"/>
+              <w:jc w:val="center"/>
+              <w:rPr>
+                <w:rFonts w:ascii="Arial" w:eastAsia="Times New Roman" w:hAnsi="Arial" w:cs="Arial"/>
+                <w:sz w:val="18"/>
+                <w:szCs w:val="18"/>
+              </w:rPr>
+            </w:pPr>
+          </w:p>
+        </w:tc>
+        <w:tc>
+          <w:tcPr>
+            <w:tcW w:w="1591" w:type="dxa"/>
+            <w:tcBorders>
+              <w:top w:val="single" w:sz="4" w:space="0" w:color="auto"/>
+              <w:left w:val="nil"/>
+              <w:bottom w:val="single" w:sz="4" w:space="0" w:color="auto"/>
+              <w:right w:val="single" w:sz="4" w:space="0" w:color="auto"/>
+            </w:tcBorders>
+            <w:noWrap/>
+            <w:vAlign w:val="center"/>
+          </w:tcPr>
+          <w:p>
+            <w:pPr>
+              <w:spacing w:after="0" w:line="240" w:lineRule="auto"/>
+              <w:jc w:val="center"/>
+              <w:rPr>
+                <w:rFonts w:ascii="Arial" w:eastAsia="Times New Roman" w:hAnsi="Arial" w:cs="Arial"/>
+                <w:sz w:val="18"/>
+                <w:szCs w:val="18"/>
+              </w:rPr>
+            </w:pPr>
+          </w:p>
+        </w:tc>
+        <w:tc>
+          <w:tcPr>
+            <w:tcW w:w="1462" w:type="dxa"/>
+            <w:tcBorders>
+              <w:top w:val="single" w:sz="4" w:space="0" w:color="auto"/>
+              <w:left w:val="nil"/>
+              <w:bottom w:val="single" w:sz="4" w:space="0" w:color="auto"/>
+              <w:right w:val="single" w:sz="4" w:space="0" w:color="auto"/>
+            </w:tcBorders>
+            <w:noWrap/>
+            <w:vAlign w:val="center"/>
+          </w:tcPr>
+          <w:p>
+            <w:pPr>
+              <w:spacing w:after="0" w:line="240" w:lineRule="auto"/>
+              <w:jc w:val="center"/>
+              <w:rPr>
+                <w:rFonts w:ascii="Arial" w:eastAsia="Times New Roman" w:hAnsi="Arial" w:cs="Arial"/>
+                <w:sz w:val="18"/>
+                <w:szCs w:val="18"/>
+              </w:rPr>
+            </w:pPr>
+          </w:p>
+        </w:tc>
+        <w:tc>
+          <w:tcPr>
+            <w:tcW w:w="1231" w:type="dxa"/>
+            <w:tcBorders>
+              <w:top w:val="single" w:sz="4" w:space="0" w:color="auto"/>
+              <w:left w:val="nil"/>
+              <w:bottom w:val="single" w:sz="4" w:space="0" w:color="auto"/>
+              <w:right w:val="single" w:sz="4" w:space="0" w:color="auto"/>
+            </w:tcBorders>
+            <w:shd w:val="clear" w:color="auto" w:fill="FFFF99"/>
+            <w:noWrap/>
+            <w:vAlign w:val="center"/>
+          </w:tcPr>
+          <w:p>
+            <w:pPr>
+              <w:spacing w:after="0" w:line="240" w:lineRule="auto"/>
+              <w:jc w:val="center"/>
+              <w:rPr>
+                <w:rFonts w:ascii="Arial" w:eastAsia="Times New Roman" w:hAnsi="Arial" w:cs="Arial"/>
+                <w:sz w:val="18"/>
+                <w:szCs w:val="18"/>
+              </w:rPr>
+            </w:pPr>
+          </w:p>
+        </w:tc>
+        <w:tc>
+          <w:tcPr>
+            <w:tcW w:w="5231" w:type="dxa"/>
+            <w:tcBorders>
+              <w:top w:val="single" w:sz="4" w:space="0" w:color="auto"/>
+              <w:left w:val="nil"/>
+              <w:bottom w:val="single" w:sz="4" w:space="0" w:color="auto"/>
+              <w:right w:val="single" w:sz="4" w:space="0" w:color="auto"/>
+            </w:tcBorders>
+            <w:vAlign w:val="center"/>
+          </w:tcPr>
+          <w:p>
+            <w:pPr>
+              <w:spacing w:after="0" w:line="240" w:lineRule="auto"/>
+              <w:rPr>
+                <w:rFonts w:ascii="Arial" w:eastAsia="Times New Roman" w:hAnsi="Arial" w:cs="Arial"/>
+                <w:bCs/>
+                <w:sz w:val="18"/>
+                <w:szCs w:val="18"/>
+              </w:rPr>
+            </w:pPr>
+          </w:p>
+        </w:tc>
+      </w:tr>
+      <w:tr>
+        <w:trPr>
+          <w:trHeight w:val="282"/>
+        </w:trPr>
+        <w:tc>
+          <w:tcPr>
+            <w:tcW w:w="1398" w:type="dxa"/>
+            <w:tcBorders>
+              <w:top w:val="single" w:sz="4" w:space="0" w:color="auto"/>
+              <w:left w:val="single" w:sz="4" w:space="0" w:color="auto"/>
+              <w:bottom w:val="single" w:sz="4" w:space="0" w:color="auto"/>
+              <w:right w:val="single" w:sz="4" w:space="0" w:color="auto"/>
+            </w:tcBorders>
+            <w:noWrap/>
+            <w:vAlign w:val="center"/>
+          </w:tcPr>
+          <w:p>
+            <w:pPr>
+              <w:spacing w:after="0" w:line="240" w:lineRule="auto"/>
+              <w:jc w:val="center"/>
+              <w:rPr>
+                <w:rFonts w:ascii="Arial" w:eastAsia="Times New Roman" w:hAnsi="Arial" w:cs="Arial"/>
+                <w:sz w:val="18"/>
+                <w:szCs w:val="18"/>
+              </w:rPr>
+            </w:pPr>
+          </w:p>
+        </w:tc>
+        <w:tc>
+          <w:tcPr>
+            <w:tcW w:w="1591" w:type="dxa"/>
+            <w:tcBorders>
+              <w:top w:val="single" w:sz="4" w:space="0" w:color="auto"/>
+              <w:left w:val="nil"/>
+              <w:bottom w:val="single" w:sz="4" w:space="0" w:color="auto"/>
+              <w:right w:val="single" w:sz="4" w:space="0" w:color="auto"/>
+            </w:tcBorders>
+            <w:noWrap/>
+            <w:vAlign w:val="center"/>
+          </w:tcPr>
+          <w:p>
+            <w:pPr>
+              <w:spacing w:after="0" w:line="240" w:lineRule="auto"/>
+              <w:jc w:val="center"/>
+              <w:rPr>
+                <w:rFonts w:ascii="Arial" w:eastAsia="Times New Roman" w:hAnsi="Arial" w:cs="Arial"/>
+                <w:sz w:val="18"/>
+                <w:szCs w:val="18"/>
+              </w:rPr>
+            </w:pPr>
+          </w:p>
+        </w:tc>
+        <w:tc>
+          <w:tcPr>
+            <w:tcW w:w="1462" w:type="dxa"/>
+            <w:tcBorders>
+              <w:top w:val="single" w:sz="4" w:space="0" w:color="auto"/>
+              <w:left w:val="nil"/>
+              <w:bottom w:val="single" w:sz="4" w:space="0" w:color="auto"/>
+              <w:right w:val="single" w:sz="4" w:space="0" w:color="auto"/>
+            </w:tcBorders>
+            <w:noWrap/>
+            <w:vAlign w:val="center"/>
+          </w:tcPr>
+          <w:p>
+            <w:pPr>
+              <w:spacing w:after="0" w:line="240" w:lineRule="auto"/>
+              <w:jc w:val="center"/>
+              <w:rPr>
+                <w:rFonts w:ascii="Arial" w:eastAsia="Times New Roman" w:hAnsi="Arial" w:cs="Arial"/>
+                <w:sz w:val="18"/>
+                <w:szCs w:val="18"/>
+              </w:rPr>
+            </w:pPr>
+          </w:p>
+        </w:tc>
+        <w:tc>
+          <w:tcPr>
+            <w:tcW w:w="1231" w:type="dxa"/>
+            <w:tcBorders>
+              <w:top w:val="single" w:sz="4" w:space="0" w:color="auto"/>
+              <w:left w:val="nil"/>
+              <w:bottom w:val="single" w:sz="4" w:space="0" w:color="auto"/>
+              <w:right w:val="single" w:sz="4" w:space="0" w:color="auto"/>
+            </w:tcBorders>
+            <w:shd w:val="clear" w:color="auto" w:fill="FFFF99"/>
+            <w:noWrap/>
+            <w:vAlign w:val="center"/>
+          </w:tcPr>
+          <w:p>
+            <w:pPr>
+              <w:spacing w:after="0" w:line="240" w:lineRule="auto"/>
+              <w:jc w:val="center"/>
+              <w:rPr>
+                <w:rFonts w:ascii="Arial" w:eastAsia="Times New Roman" w:hAnsi="Arial" w:cs="Arial"/>
+                <w:sz w:val="18"/>
+                <w:szCs w:val="18"/>
+              </w:rPr>
+            </w:pPr>
+          </w:p>
+        </w:tc>
+        <w:tc>
+          <w:tcPr>
+            <w:tcW w:w="5231" w:type="dxa"/>
+            <w:tcBorders>
+              <w:top w:val="single" w:sz="4" w:space="0" w:color="auto"/>
+              <w:left w:val="nil"/>
+              <w:bottom w:val="single" w:sz="4" w:space="0" w:color="auto"/>
+              <w:right w:val="single" w:sz="4" w:space="0" w:color="auto"/>
+            </w:tcBorders>
+            <w:vAlign w:val="center"/>
+          </w:tcPr>
+          <w:p>
+            <w:pPr>
+              <w:spacing w:after="0" w:line="240" w:lineRule="auto"/>
+              <w:rPr>
+                <w:rFonts w:ascii="Arial" w:eastAsia="Times New Roman" w:hAnsi="Arial" w:cs="Arial"/>
+                <w:bCs/>
+                <w:sz w:val="18"/>
+                <w:szCs w:val="18"/>
+              </w:rPr>
+            </w:pPr>
+          </w:p>
+        </w:tc>
+      </w:tr>
+      <w:tr>
+        <w:trPr>
+          <w:trHeight w:val="282"/>
+        </w:trPr>
+        <w:tc>
+          <w:tcPr>
+            <w:tcW w:w="1398" w:type="dxa"/>
+            <w:tcBorders>
+              <w:top w:val="single" w:sz="4" w:space="0" w:color="auto"/>
+              <w:left w:val="single" w:sz="4" w:space="0" w:color="auto"/>
+              <w:bottom w:val="single" w:sz="4" w:space="0" w:color="auto"/>
+              <w:right w:val="single" w:sz="4" w:space="0" w:color="auto"/>
+            </w:tcBorders>
+            <w:noWrap/>
+            <w:vAlign w:val="center"/>
+          </w:tcPr>
+          <w:p>
+            <w:pPr>
+              <w:spacing w:after="0" w:line="240" w:lineRule="auto"/>
+              <w:jc w:val="center"/>
+              <w:rPr>
+                <w:rFonts w:ascii="Arial" w:eastAsia="Times New Roman" w:hAnsi="Arial" w:cs="Arial"/>
+                <w:sz w:val="18"/>
+                <w:szCs w:val="18"/>
+              </w:rPr>
+            </w:pPr>
+          </w:p>
+        </w:tc>
+        <w:tc>
+          <w:tcPr>
+            <w:tcW w:w="1591" w:type="dxa"/>
+            <w:tcBorders>
+              <w:top w:val="single" w:sz="4" w:space="0" w:color="auto"/>
+              <w:left w:val="nil"/>
+              <w:bottom w:val="single" w:sz="4" w:space="0" w:color="auto"/>
+              <w:right w:val="single" w:sz="4" w:space="0" w:color="auto"/>
+            </w:tcBorders>
+            <w:noWrap/>
+            <w:vAlign w:val="center"/>
+          </w:tcPr>
+          <w:p>
+            <w:pPr>
+              <w:spacing w:after="0" w:line="240" w:lineRule="auto"/>
+              <w:jc w:val="center"/>
+              <w:rPr>
+                <w:rFonts w:ascii="Arial" w:eastAsia="Times New Roman" w:hAnsi="Arial" w:cs="Arial"/>
+                <w:sz w:val="18"/>
+                <w:szCs w:val="18"/>
+              </w:rPr>
+            </w:pPr>
+          </w:p>
+        </w:tc>
+        <w:tc>
+          <w:tcPr>
+            <w:tcW w:w="1462" w:type="dxa"/>
+            <w:tcBorders>
+              <w:top w:val="single" w:sz="4" w:space="0" w:color="auto"/>
+              <w:left w:val="nil"/>
+              <w:bottom w:val="single" w:sz="4" w:space="0" w:color="auto"/>
+              <w:right w:val="single" w:sz="4" w:space="0" w:color="auto"/>
+            </w:tcBorders>
+            <w:noWrap/>
+            <w:vAlign w:val="center"/>
+          </w:tcPr>
+          <w:p>
+            <w:pPr>
+              <w:spacing w:after="0" w:line="240" w:lineRule="auto"/>
+              <w:jc w:val="center"/>
+              <w:rPr>
+                <w:rFonts w:ascii="Arial" w:eastAsia="Times New Roman" w:hAnsi="Arial" w:cs="Arial"/>
+                <w:sz w:val="18"/>
+                <w:szCs w:val="18"/>
+              </w:rPr>
+            </w:pPr>
+          </w:p>
+        </w:tc>
+        <w:tc>
+          <w:tcPr>
+            <w:tcW w:w="1231" w:type="dxa"/>
+            <w:tcBorders>
+              <w:top w:val="single" w:sz="4" w:space="0" w:color="auto"/>
+              <w:left w:val="nil"/>
+              <w:bottom w:val="single" w:sz="4" w:space="0" w:color="auto"/>
+              <w:right w:val="single" w:sz="4" w:space="0" w:color="auto"/>
+            </w:tcBorders>
+            <w:shd w:val="clear" w:color="auto" w:fill="FFFF99"/>
+            <w:noWrap/>
+            <w:vAlign w:val="center"/>
+          </w:tcPr>
+          <w:p>
+            <w:pPr>
+              <w:spacing w:after="0" w:line="240" w:lineRule="auto"/>
+              <w:jc w:val="center"/>
+              <w:rPr>
+                <w:rFonts w:ascii="Arial" w:eastAsia="Times New Roman" w:hAnsi="Arial" w:cs="Arial"/>
+                <w:sz w:val="18"/>
+                <w:szCs w:val="18"/>
+              </w:rPr>
+            </w:pPr>
+          </w:p>
+        </w:tc>
+        <w:tc>
+          <w:tcPr>
+            <w:tcW w:w="5231" w:type="dxa"/>
+            <w:tcBorders>
+              <w:top w:val="single" w:sz="4" w:space="0" w:color="auto"/>
+              <w:left w:val="nil"/>
+              <w:bottom w:val="single" w:sz="4" w:space="0" w:color="auto"/>
+              <w:right w:val="single" w:sz="4" w:space="0" w:color="auto"/>
+            </w:tcBorders>
+            <w:vAlign w:val="center"/>
+          </w:tcPr>
+          <w:p>
+            <w:pPr>
+              <w:spacing w:after="0" w:line="240" w:lineRule="auto"/>
+              <w:rPr>
+                <w:rFonts w:ascii="Arial" w:eastAsia="Times New Roman" w:hAnsi="Arial" w:cs="Arial"/>
+                <w:bCs/>
+                <w:sz w:val="18"/>
+                <w:szCs w:val="18"/>
+              </w:rPr>
+            </w:pPr>
           </w:p>
         </w:tc>
       </w:tr>

</xml_diff>

<commit_message>
Update Time Tracking - HThomas
</commit_message>
<xml_diff>
--- a/Time Tracking/CEIS400-IndividualProjectJournalTimeSheet-HThomas-30124.docx
+++ b/Time Tracking/CEIS400-IndividualProjectJournalTimeSheet-HThomas-30124.docx
@@ -4850,16 +4850,7 @@
                 <w:sz w:val="18"/>
                 <w:szCs w:val="18"/>
               </w:rPr>
-              <w:t xml:space="preserve"> </w:t>
-            </w:r>
-            <w:r>
-              <w:rPr>
-                <w:rFonts w:ascii="Arial" w:eastAsia="Times New Roman" w:hAnsi="Arial" w:cs="Arial"/>
-                <w:b/>
-                <w:sz w:val="18"/>
-                <w:szCs w:val="18"/>
-              </w:rPr>
-              <w:t>5</w:t>
+              <w:t xml:space="preserve"> 5</w:t>
             </w:r>
             <w:r>
               <w:rPr>
@@ -5801,6 +5792,14 @@
                 <w:szCs w:val="18"/>
               </w:rPr>
             </w:pPr>
+            <w:r>
+              <w:rPr>
+                <w:rFonts w:ascii="Arial" w:eastAsia="Times New Roman" w:hAnsi="Arial" w:cs="Arial"/>
+                <w:sz w:val="18"/>
+                <w:szCs w:val="18"/>
+              </w:rPr>
+              <w:t>03/30/2024</w:t>
+            </w:r>
           </w:p>
         </w:tc>
         <w:tc>
@@ -5825,6 +5824,14 @@
                 <w:szCs w:val="18"/>
               </w:rPr>
             </w:pPr>
+            <w:r>
+              <w:rPr>
+                <w:rFonts w:ascii="Arial" w:eastAsia="Times New Roman" w:hAnsi="Arial" w:cs="Arial"/>
+                <w:sz w:val="18"/>
+                <w:szCs w:val="18"/>
+              </w:rPr>
+              <w:t>01:08 PM</w:t>
+            </w:r>
           </w:p>
         </w:tc>
         <w:tc>
@@ -5849,6 +5856,14 @@
                 <w:szCs w:val="18"/>
               </w:rPr>
             </w:pPr>
+            <w:r>
+              <w:rPr>
+                <w:rFonts w:ascii="Arial" w:eastAsia="Times New Roman" w:hAnsi="Arial" w:cs="Arial"/>
+                <w:sz w:val="18"/>
+                <w:szCs w:val="18"/>
+              </w:rPr>
+              <w:t>01:50 PM</w:t>
+            </w:r>
           </w:p>
         </w:tc>
         <w:tc>
@@ -5874,6 +5889,14 @@
                 <w:szCs w:val="18"/>
               </w:rPr>
             </w:pPr>
+            <w:r>
+              <w:rPr>
+                <w:rFonts w:ascii="Arial" w:eastAsia="Times New Roman" w:hAnsi="Arial" w:cs="Arial"/>
+                <w:sz w:val="18"/>
+                <w:szCs w:val="18"/>
+              </w:rPr>
+              <w:t>0h 42m</w:t>
+            </w:r>
           </w:p>
         </w:tc>
         <w:tc>
@@ -5897,6 +5920,15 @@
                 <w:szCs w:val="18"/>
               </w:rPr>
             </w:pPr>
+            <w:r>
+              <w:rPr>
+                <w:rFonts w:ascii="Arial" w:eastAsia="Times New Roman" w:hAnsi="Arial" w:cs="Arial"/>
+                <w:bCs/>
+                <w:sz w:val="18"/>
+                <w:szCs w:val="18"/>
+              </w:rPr>
+              <w:t>Created empty Employee and Equipment classes, added empty functions in preparation for next week.</w:t>
+            </w:r>
           </w:p>
         </w:tc>
       </w:tr>
@@ -5926,6 +5958,14 @@
                 <w:szCs w:val="18"/>
               </w:rPr>
             </w:pPr>
+            <w:r>
+              <w:rPr>
+                <w:rFonts w:ascii="Arial" w:eastAsia="Times New Roman" w:hAnsi="Arial" w:cs="Arial"/>
+                <w:sz w:val="18"/>
+                <w:szCs w:val="18"/>
+              </w:rPr>
+              <w:t>03/03/2024</w:t>
+            </w:r>
           </w:p>
         </w:tc>
         <w:tc>
@@ -5950,6 +5990,14 @@
                 <w:szCs w:val="18"/>
               </w:rPr>
             </w:pPr>
+            <w:r>
+              <w:rPr>
+                <w:rFonts w:ascii="Arial" w:eastAsia="Times New Roman" w:hAnsi="Arial" w:cs="Arial"/>
+                <w:sz w:val="18"/>
+                <w:szCs w:val="18"/>
+              </w:rPr>
+              <w:t>09:15 PM</w:t>
+            </w:r>
           </w:p>
         </w:tc>
         <w:tc>
@@ -5974,6 +6022,14 @@
                 <w:szCs w:val="18"/>
               </w:rPr>
             </w:pPr>
+            <w:r>
+              <w:rPr>
+                <w:rFonts w:ascii="Arial" w:eastAsia="Times New Roman" w:hAnsi="Arial" w:cs="Arial"/>
+                <w:sz w:val="18"/>
+                <w:szCs w:val="18"/>
+              </w:rPr>
+              <w:t>10:11 PM</w:t>
+            </w:r>
           </w:p>
         </w:tc>
         <w:tc>
@@ -5999,6 +6055,14 @@
                 <w:szCs w:val="18"/>
               </w:rPr>
             </w:pPr>
+            <w:r>
+              <w:rPr>
+                <w:rFonts w:ascii="Arial" w:eastAsia="Times New Roman" w:hAnsi="Arial" w:cs="Arial"/>
+                <w:sz w:val="18"/>
+                <w:szCs w:val="18"/>
+              </w:rPr>
+              <w:t>0h 56m</w:t>
+            </w:r>
           </w:p>
         </w:tc>
         <w:tc>
@@ -6022,6 +6086,15 @@
                 <w:szCs w:val="18"/>
               </w:rPr>
             </w:pPr>
+            <w:r>
+              <w:rPr>
+                <w:rFonts w:ascii="Arial" w:eastAsia="Times New Roman" w:hAnsi="Arial" w:cs="Arial"/>
+                <w:bCs/>
+                <w:sz w:val="18"/>
+                <w:szCs w:val="18"/>
+              </w:rPr>
+              <w:t>Made minor adjustments to Report tab GUI, wrote summary report regarding project progress.</w:t>
+            </w:r>
           </w:p>
         </w:tc>
       </w:tr>

</xml_diff>

<commit_message>
Update Timesheet - HThomas
</commit_message>
<xml_diff>
--- a/Time Tracking/CEIS400-IndividualProjectJournalTimeSheet-HThomas-30124.docx
+++ b/Time Tracking/CEIS400-IndividualProjectJournalTimeSheet-HThomas-30124.docx
@@ -6095,6 +6095,634 @@
               </w:rPr>
               <w:t>Made minor adjustments to Report tab GUI, wrote summary report regarding project progress.</w:t>
             </w:r>
+          </w:p>
+        </w:tc>
+      </w:tr>
+      <w:tr>
+        <w:trPr>
+          <w:trHeight w:val="282"/>
+        </w:trPr>
+        <w:tc>
+          <w:tcPr>
+            <w:tcW w:w="1398" w:type="dxa"/>
+            <w:tcBorders>
+              <w:top w:val="single" w:sz="4" w:space="0" w:color="auto"/>
+              <w:left w:val="single" w:sz="4" w:space="0" w:color="auto"/>
+              <w:bottom w:val="single" w:sz="4" w:space="0" w:color="auto"/>
+              <w:right w:val="single" w:sz="4" w:space="0" w:color="auto"/>
+            </w:tcBorders>
+            <w:noWrap/>
+            <w:vAlign w:val="center"/>
+          </w:tcPr>
+          <w:p>
+            <w:pPr>
+              <w:spacing w:after="0" w:line="240" w:lineRule="auto"/>
+              <w:jc w:val="center"/>
+              <w:rPr>
+                <w:rFonts w:ascii="Arial" w:eastAsia="Times New Roman" w:hAnsi="Arial" w:cs="Arial"/>
+                <w:sz w:val="18"/>
+                <w:szCs w:val="18"/>
+              </w:rPr>
+            </w:pPr>
+          </w:p>
+        </w:tc>
+        <w:tc>
+          <w:tcPr>
+            <w:tcW w:w="1591" w:type="dxa"/>
+            <w:tcBorders>
+              <w:top w:val="single" w:sz="4" w:space="0" w:color="auto"/>
+              <w:left w:val="nil"/>
+              <w:bottom w:val="single" w:sz="4" w:space="0" w:color="auto"/>
+              <w:right w:val="single" w:sz="4" w:space="0" w:color="auto"/>
+            </w:tcBorders>
+            <w:noWrap/>
+            <w:vAlign w:val="center"/>
+          </w:tcPr>
+          <w:p>
+            <w:pPr>
+              <w:spacing w:after="0" w:line="240" w:lineRule="auto"/>
+              <w:jc w:val="center"/>
+              <w:rPr>
+                <w:rFonts w:ascii="Arial" w:eastAsia="Times New Roman" w:hAnsi="Arial" w:cs="Arial"/>
+                <w:sz w:val="18"/>
+                <w:szCs w:val="18"/>
+              </w:rPr>
+            </w:pPr>
+          </w:p>
+        </w:tc>
+        <w:tc>
+          <w:tcPr>
+            <w:tcW w:w="1462" w:type="dxa"/>
+            <w:tcBorders>
+              <w:top w:val="single" w:sz="4" w:space="0" w:color="auto"/>
+              <w:left w:val="nil"/>
+              <w:bottom w:val="single" w:sz="4" w:space="0" w:color="auto"/>
+              <w:right w:val="single" w:sz="4" w:space="0" w:color="auto"/>
+            </w:tcBorders>
+            <w:noWrap/>
+            <w:vAlign w:val="center"/>
+          </w:tcPr>
+          <w:p>
+            <w:pPr>
+              <w:spacing w:after="0" w:line="240" w:lineRule="auto"/>
+              <w:jc w:val="center"/>
+              <w:rPr>
+                <w:rFonts w:ascii="Arial" w:eastAsia="Times New Roman" w:hAnsi="Arial" w:cs="Arial"/>
+                <w:sz w:val="18"/>
+                <w:szCs w:val="18"/>
+              </w:rPr>
+            </w:pPr>
+          </w:p>
+        </w:tc>
+        <w:tc>
+          <w:tcPr>
+            <w:tcW w:w="1231" w:type="dxa"/>
+            <w:tcBorders>
+              <w:top w:val="single" w:sz="4" w:space="0" w:color="auto"/>
+              <w:left w:val="nil"/>
+              <w:bottom w:val="single" w:sz="4" w:space="0" w:color="auto"/>
+              <w:right w:val="single" w:sz="4" w:space="0" w:color="auto"/>
+            </w:tcBorders>
+            <w:shd w:val="clear" w:color="auto" w:fill="FFFF99"/>
+            <w:noWrap/>
+            <w:vAlign w:val="center"/>
+          </w:tcPr>
+          <w:p>
+            <w:pPr>
+              <w:spacing w:after="0" w:line="240" w:lineRule="auto"/>
+              <w:jc w:val="center"/>
+              <w:rPr>
+                <w:rFonts w:ascii="Arial" w:eastAsia="Times New Roman" w:hAnsi="Arial" w:cs="Arial"/>
+                <w:sz w:val="18"/>
+                <w:szCs w:val="18"/>
+              </w:rPr>
+            </w:pPr>
+          </w:p>
+        </w:tc>
+        <w:tc>
+          <w:tcPr>
+            <w:tcW w:w="5231" w:type="dxa"/>
+            <w:tcBorders>
+              <w:top w:val="single" w:sz="4" w:space="0" w:color="auto"/>
+              <w:left w:val="nil"/>
+              <w:bottom w:val="single" w:sz="4" w:space="0" w:color="auto"/>
+              <w:right w:val="single" w:sz="4" w:space="0" w:color="auto"/>
+            </w:tcBorders>
+            <w:vAlign w:val="center"/>
+          </w:tcPr>
+          <w:p>
+            <w:pPr>
+              <w:spacing w:after="0" w:line="240" w:lineRule="auto"/>
+              <w:jc w:val="center"/>
+              <w:rPr>
+                <w:rFonts w:ascii="Arial" w:eastAsia="Times New Roman" w:hAnsi="Arial" w:cs="Arial"/>
+                <w:bCs/>
+                <w:sz w:val="18"/>
+                <w:szCs w:val="18"/>
+              </w:rPr>
+            </w:pPr>
+            <w:r>
+              <w:rPr>
+                <w:rFonts w:ascii="Arial" w:eastAsia="Times New Roman" w:hAnsi="Arial" w:cs="Arial"/>
+                <w:b/>
+                <w:sz w:val="18"/>
+                <w:szCs w:val="18"/>
+              </w:rPr>
+              <w:t>Lab</w:t>
+            </w:r>
+            <w:r>
+              <w:rPr>
+                <w:rFonts w:ascii="Arial" w:eastAsia="Times New Roman" w:hAnsi="Arial" w:cs="Arial"/>
+                <w:b/>
+                <w:sz w:val="18"/>
+                <w:szCs w:val="18"/>
+              </w:rPr>
+              <w:t xml:space="preserve"> 5</w:t>
+            </w:r>
+            <w:r>
+              <w:rPr>
+                <w:rFonts w:ascii="Arial" w:eastAsia="Times New Roman" w:hAnsi="Arial" w:cs="Arial"/>
+                <w:b/>
+                <w:sz w:val="18"/>
+                <w:szCs w:val="18"/>
+              </w:rPr>
+              <w:t xml:space="preserve"> Contribution</w:t>
+            </w:r>
+            <w:r>
+              <w:rPr>
+                <w:rFonts w:ascii="Arial" w:eastAsia="Times New Roman" w:hAnsi="Arial" w:cs="Arial"/>
+                <w:b/>
+                <w:sz w:val="18"/>
+                <w:szCs w:val="18"/>
+              </w:rPr>
+              <w:t xml:space="preserve"> or Assignment</w:t>
+            </w:r>
+          </w:p>
+        </w:tc>
+      </w:tr>
+      <w:tr>
+        <w:trPr>
+          <w:trHeight w:val="282"/>
+        </w:trPr>
+        <w:tc>
+          <w:tcPr>
+            <w:tcW w:w="1398" w:type="dxa"/>
+            <w:tcBorders>
+              <w:top w:val="single" w:sz="4" w:space="0" w:color="auto"/>
+              <w:left w:val="single" w:sz="4" w:space="0" w:color="auto"/>
+              <w:bottom w:val="single" w:sz="4" w:space="0" w:color="auto"/>
+              <w:right w:val="single" w:sz="4" w:space="0" w:color="auto"/>
+            </w:tcBorders>
+            <w:noWrap/>
+            <w:vAlign w:val="center"/>
+          </w:tcPr>
+          <w:p>
+            <w:pPr>
+              <w:spacing w:after="0" w:line="240" w:lineRule="auto"/>
+              <w:jc w:val="center"/>
+              <w:rPr>
+                <w:rFonts w:ascii="Arial" w:eastAsia="Times New Roman" w:hAnsi="Arial" w:cs="Arial"/>
+                <w:sz w:val="18"/>
+                <w:szCs w:val="18"/>
+              </w:rPr>
+            </w:pPr>
+            <w:r>
+              <w:rPr>
+                <w:rFonts w:ascii="Arial" w:eastAsia="Times New Roman" w:hAnsi="Arial" w:cs="Arial"/>
+                <w:sz w:val="18"/>
+                <w:szCs w:val="18"/>
+              </w:rPr>
+              <w:t>04/02/2024</w:t>
+            </w:r>
+          </w:p>
+        </w:tc>
+        <w:tc>
+          <w:tcPr>
+            <w:tcW w:w="1591" w:type="dxa"/>
+            <w:tcBorders>
+              <w:top w:val="single" w:sz="4" w:space="0" w:color="auto"/>
+              <w:left w:val="nil"/>
+              <w:bottom w:val="single" w:sz="4" w:space="0" w:color="auto"/>
+              <w:right w:val="single" w:sz="4" w:space="0" w:color="auto"/>
+            </w:tcBorders>
+            <w:noWrap/>
+            <w:vAlign w:val="center"/>
+          </w:tcPr>
+          <w:p>
+            <w:pPr>
+              <w:spacing w:after="0" w:line="240" w:lineRule="auto"/>
+              <w:jc w:val="center"/>
+              <w:rPr>
+                <w:rFonts w:ascii="Arial" w:eastAsia="Times New Roman" w:hAnsi="Arial" w:cs="Arial"/>
+                <w:sz w:val="18"/>
+                <w:szCs w:val="18"/>
+              </w:rPr>
+            </w:pPr>
+            <w:r>
+              <w:rPr>
+                <w:rFonts w:ascii="Arial" w:eastAsia="Times New Roman" w:hAnsi="Arial" w:cs="Arial"/>
+                <w:sz w:val="18"/>
+                <w:szCs w:val="18"/>
+              </w:rPr>
+              <w:t>03:03 AM</w:t>
+            </w:r>
+          </w:p>
+        </w:tc>
+        <w:tc>
+          <w:tcPr>
+            <w:tcW w:w="1462" w:type="dxa"/>
+            <w:tcBorders>
+              <w:top w:val="single" w:sz="4" w:space="0" w:color="auto"/>
+              <w:left w:val="nil"/>
+              <w:bottom w:val="single" w:sz="4" w:space="0" w:color="auto"/>
+              <w:right w:val="single" w:sz="4" w:space="0" w:color="auto"/>
+            </w:tcBorders>
+            <w:noWrap/>
+            <w:vAlign w:val="center"/>
+          </w:tcPr>
+          <w:p>
+            <w:pPr>
+              <w:spacing w:after="0" w:line="240" w:lineRule="auto"/>
+              <w:jc w:val="center"/>
+              <w:rPr>
+                <w:rFonts w:ascii="Arial" w:eastAsia="Times New Roman" w:hAnsi="Arial" w:cs="Arial"/>
+                <w:sz w:val="18"/>
+                <w:szCs w:val="18"/>
+              </w:rPr>
+            </w:pPr>
+            <w:r>
+              <w:rPr>
+                <w:rFonts w:ascii="Arial" w:eastAsia="Times New Roman" w:hAnsi="Arial" w:cs="Arial"/>
+                <w:sz w:val="18"/>
+                <w:szCs w:val="18"/>
+              </w:rPr>
+              <w:t>04:18 PM</w:t>
+            </w:r>
+          </w:p>
+        </w:tc>
+        <w:tc>
+          <w:tcPr>
+            <w:tcW w:w="1231" w:type="dxa"/>
+            <w:tcBorders>
+              <w:top w:val="single" w:sz="4" w:space="0" w:color="auto"/>
+              <w:left w:val="nil"/>
+              <w:bottom w:val="single" w:sz="4" w:space="0" w:color="auto"/>
+              <w:right w:val="single" w:sz="4" w:space="0" w:color="auto"/>
+            </w:tcBorders>
+            <w:shd w:val="clear" w:color="auto" w:fill="FFFF99"/>
+            <w:noWrap/>
+            <w:vAlign w:val="center"/>
+          </w:tcPr>
+          <w:p>
+            <w:pPr>
+              <w:spacing w:after="0" w:line="240" w:lineRule="auto"/>
+              <w:jc w:val="center"/>
+              <w:rPr>
+                <w:rFonts w:ascii="Arial" w:eastAsia="Times New Roman" w:hAnsi="Arial" w:cs="Arial"/>
+                <w:sz w:val="18"/>
+                <w:szCs w:val="18"/>
+              </w:rPr>
+            </w:pPr>
+            <w:r>
+              <w:rPr>
+                <w:rFonts w:ascii="Arial" w:eastAsia="Times New Roman" w:hAnsi="Arial" w:cs="Arial"/>
+                <w:sz w:val="18"/>
+                <w:szCs w:val="18"/>
+              </w:rPr>
+              <w:t>1h 15m</w:t>
+            </w:r>
+          </w:p>
+        </w:tc>
+        <w:tc>
+          <w:tcPr>
+            <w:tcW w:w="5231" w:type="dxa"/>
+            <w:tcBorders>
+              <w:top w:val="single" w:sz="4" w:space="0" w:color="auto"/>
+              <w:left w:val="nil"/>
+              <w:bottom w:val="single" w:sz="4" w:space="0" w:color="auto"/>
+              <w:right w:val="single" w:sz="4" w:space="0" w:color="auto"/>
+            </w:tcBorders>
+            <w:vAlign w:val="center"/>
+          </w:tcPr>
+          <w:p>
+            <w:pPr>
+              <w:spacing w:after="0" w:line="240" w:lineRule="auto"/>
+              <w:rPr>
+                <w:rFonts w:ascii="Arial" w:eastAsia="Times New Roman" w:hAnsi="Arial" w:cs="Arial"/>
+                <w:bCs/>
+                <w:sz w:val="18"/>
+                <w:szCs w:val="18"/>
+              </w:rPr>
+            </w:pPr>
+            <w:r>
+              <w:rPr>
+                <w:rFonts w:ascii="Arial" w:eastAsia="Times New Roman" w:hAnsi="Arial" w:cs="Arial"/>
+                <w:bCs/>
+                <w:sz w:val="18"/>
+                <w:szCs w:val="18"/>
+              </w:rPr>
+              <w:t>Began work to connect database to program, started coding method PullEmployees from the Employee class.</w:t>
+            </w:r>
+          </w:p>
+        </w:tc>
+      </w:tr>
+      <w:tr>
+        <w:trPr>
+          <w:trHeight w:val="282"/>
+        </w:trPr>
+        <w:tc>
+          <w:tcPr>
+            <w:tcW w:w="1398" w:type="dxa"/>
+            <w:tcBorders>
+              <w:top w:val="single" w:sz="4" w:space="0" w:color="auto"/>
+              <w:left w:val="single" w:sz="4" w:space="0" w:color="auto"/>
+              <w:bottom w:val="single" w:sz="4" w:space="0" w:color="auto"/>
+              <w:right w:val="single" w:sz="4" w:space="0" w:color="auto"/>
+            </w:tcBorders>
+            <w:noWrap/>
+            <w:vAlign w:val="center"/>
+          </w:tcPr>
+          <w:p>
+            <w:pPr>
+              <w:spacing w:after="0" w:line="240" w:lineRule="auto"/>
+              <w:jc w:val="center"/>
+              <w:rPr>
+                <w:rFonts w:ascii="Arial" w:eastAsia="Times New Roman" w:hAnsi="Arial" w:cs="Arial"/>
+                <w:sz w:val="18"/>
+                <w:szCs w:val="18"/>
+              </w:rPr>
+            </w:pPr>
+            <w:r>
+              <w:rPr>
+                <w:rFonts w:ascii="Arial" w:eastAsia="Times New Roman" w:hAnsi="Arial" w:cs="Arial"/>
+                <w:sz w:val="18"/>
+                <w:szCs w:val="18"/>
+              </w:rPr>
+              <w:t>04/04/2024</w:t>
+            </w:r>
+          </w:p>
+        </w:tc>
+        <w:tc>
+          <w:tcPr>
+            <w:tcW w:w="1591" w:type="dxa"/>
+            <w:tcBorders>
+              <w:top w:val="single" w:sz="4" w:space="0" w:color="auto"/>
+              <w:left w:val="nil"/>
+              <w:bottom w:val="single" w:sz="4" w:space="0" w:color="auto"/>
+              <w:right w:val="single" w:sz="4" w:space="0" w:color="auto"/>
+            </w:tcBorders>
+            <w:noWrap/>
+            <w:vAlign w:val="center"/>
+          </w:tcPr>
+          <w:p>
+            <w:pPr>
+              <w:spacing w:after="0" w:line="240" w:lineRule="auto"/>
+              <w:jc w:val="center"/>
+              <w:rPr>
+                <w:rFonts w:ascii="Arial" w:eastAsia="Times New Roman" w:hAnsi="Arial" w:cs="Arial"/>
+                <w:sz w:val="18"/>
+                <w:szCs w:val="18"/>
+              </w:rPr>
+            </w:pPr>
+            <w:r>
+              <w:rPr>
+                <w:rFonts w:ascii="Arial" w:eastAsia="Times New Roman" w:hAnsi="Arial" w:cs="Arial"/>
+                <w:sz w:val="18"/>
+                <w:szCs w:val="18"/>
+              </w:rPr>
+              <w:t>07:46 PM</w:t>
+            </w:r>
+          </w:p>
+        </w:tc>
+        <w:tc>
+          <w:tcPr>
+            <w:tcW w:w="1462" w:type="dxa"/>
+            <w:tcBorders>
+              <w:top w:val="single" w:sz="4" w:space="0" w:color="auto"/>
+              <w:left w:val="nil"/>
+              <w:bottom w:val="single" w:sz="4" w:space="0" w:color="auto"/>
+              <w:right w:val="single" w:sz="4" w:space="0" w:color="auto"/>
+            </w:tcBorders>
+            <w:noWrap/>
+            <w:vAlign w:val="center"/>
+          </w:tcPr>
+          <w:p>
+            <w:pPr>
+              <w:spacing w:after="0" w:line="240" w:lineRule="auto"/>
+              <w:jc w:val="center"/>
+              <w:rPr>
+                <w:rFonts w:ascii="Arial" w:eastAsia="Times New Roman" w:hAnsi="Arial" w:cs="Arial"/>
+                <w:sz w:val="18"/>
+                <w:szCs w:val="18"/>
+              </w:rPr>
+            </w:pPr>
+            <w:r>
+              <w:rPr>
+                <w:rFonts w:ascii="Arial" w:eastAsia="Times New Roman" w:hAnsi="Arial" w:cs="Arial"/>
+                <w:sz w:val="18"/>
+                <w:szCs w:val="18"/>
+              </w:rPr>
+              <w:t>12:18 AM</w:t>
+            </w:r>
+          </w:p>
+        </w:tc>
+        <w:tc>
+          <w:tcPr>
+            <w:tcW w:w="1231" w:type="dxa"/>
+            <w:tcBorders>
+              <w:top w:val="single" w:sz="4" w:space="0" w:color="auto"/>
+              <w:left w:val="nil"/>
+              <w:bottom w:val="single" w:sz="4" w:space="0" w:color="auto"/>
+              <w:right w:val="single" w:sz="4" w:space="0" w:color="auto"/>
+            </w:tcBorders>
+            <w:shd w:val="clear" w:color="auto" w:fill="FFFF99"/>
+            <w:noWrap/>
+            <w:vAlign w:val="center"/>
+          </w:tcPr>
+          <w:p>
+            <w:pPr>
+              <w:spacing w:after="0" w:line="240" w:lineRule="auto"/>
+              <w:jc w:val="center"/>
+              <w:rPr>
+                <w:rFonts w:ascii="Arial" w:eastAsia="Times New Roman" w:hAnsi="Arial" w:cs="Arial"/>
+                <w:sz w:val="18"/>
+                <w:szCs w:val="18"/>
+              </w:rPr>
+            </w:pPr>
+            <w:r>
+              <w:rPr>
+                <w:rFonts w:ascii="Arial" w:eastAsia="Times New Roman" w:hAnsi="Arial" w:cs="Arial"/>
+                <w:sz w:val="18"/>
+                <w:szCs w:val="18"/>
+              </w:rPr>
+              <w:t>4h 32m</w:t>
+            </w:r>
+          </w:p>
+        </w:tc>
+        <w:tc>
+          <w:tcPr>
+            <w:tcW w:w="5231" w:type="dxa"/>
+            <w:tcBorders>
+              <w:top w:val="single" w:sz="4" w:space="0" w:color="auto"/>
+              <w:left w:val="nil"/>
+              <w:bottom w:val="single" w:sz="4" w:space="0" w:color="auto"/>
+              <w:right w:val="single" w:sz="4" w:space="0" w:color="auto"/>
+            </w:tcBorders>
+            <w:vAlign w:val="center"/>
+          </w:tcPr>
+          <w:p>
+            <w:pPr>
+              <w:spacing w:after="0" w:line="240" w:lineRule="auto"/>
+              <w:rPr>
+                <w:rFonts w:ascii="Arial" w:eastAsia="Times New Roman" w:hAnsi="Arial" w:cs="Arial"/>
+                <w:bCs/>
+                <w:sz w:val="18"/>
+                <w:szCs w:val="18"/>
+              </w:rPr>
+            </w:pPr>
+            <w:r>
+              <w:rPr>
+                <w:rFonts w:ascii="Arial" w:eastAsia="Times New Roman" w:hAnsi="Arial" w:cs="Arial"/>
+                <w:bCs/>
+                <w:sz w:val="18"/>
+                <w:szCs w:val="18"/>
+              </w:rPr>
+              <w:t>Continued work on connecting database to program and coding methods in Employee Class.</w:t>
+            </w:r>
+            <w:r>
+              <w:rPr>
+                <w:rFonts w:ascii="Arial" w:eastAsia="Times New Roman" w:hAnsi="Arial" w:cs="Arial"/>
+                <w:bCs/>
+                <w:sz w:val="18"/>
+                <w:szCs w:val="18"/>
+              </w:rPr>
+              <w:t xml:space="preserve"> Met with Team Lead to coordinate tasks and complete work on PullEmployees method.</w:t>
+            </w:r>
+          </w:p>
+        </w:tc>
+      </w:tr>
+      <w:tr>
+        <w:trPr>
+          <w:trHeight w:val="282"/>
+        </w:trPr>
+        <w:tc>
+          <w:tcPr>
+            <w:tcW w:w="1398" w:type="dxa"/>
+            <w:tcBorders>
+              <w:top w:val="single" w:sz="4" w:space="0" w:color="auto"/>
+              <w:left w:val="single" w:sz="4" w:space="0" w:color="auto"/>
+              <w:bottom w:val="single" w:sz="4" w:space="0" w:color="auto"/>
+              <w:right w:val="single" w:sz="4" w:space="0" w:color="auto"/>
+            </w:tcBorders>
+            <w:noWrap/>
+            <w:vAlign w:val="center"/>
+          </w:tcPr>
+          <w:p>
+            <w:pPr>
+              <w:spacing w:after="0" w:line="240" w:lineRule="auto"/>
+              <w:jc w:val="center"/>
+              <w:rPr>
+                <w:rFonts w:ascii="Arial" w:eastAsia="Times New Roman" w:hAnsi="Arial" w:cs="Arial"/>
+                <w:sz w:val="18"/>
+                <w:szCs w:val="18"/>
+              </w:rPr>
+            </w:pPr>
+          </w:p>
+        </w:tc>
+        <w:tc>
+          <w:tcPr>
+            <w:tcW w:w="1591" w:type="dxa"/>
+            <w:tcBorders>
+              <w:top w:val="single" w:sz="4" w:space="0" w:color="auto"/>
+              <w:left w:val="nil"/>
+              <w:bottom w:val="single" w:sz="4" w:space="0" w:color="auto"/>
+              <w:right w:val="single" w:sz="4" w:space="0" w:color="auto"/>
+            </w:tcBorders>
+            <w:noWrap/>
+            <w:vAlign w:val="center"/>
+          </w:tcPr>
+          <w:p>
+            <w:pPr>
+              <w:spacing w:after="0" w:line="240" w:lineRule="auto"/>
+              <w:jc w:val="center"/>
+              <w:rPr>
+                <w:rFonts w:ascii="Arial" w:eastAsia="Times New Roman" w:hAnsi="Arial" w:cs="Arial"/>
+                <w:sz w:val="18"/>
+                <w:szCs w:val="18"/>
+              </w:rPr>
+            </w:pPr>
+          </w:p>
+        </w:tc>
+        <w:tc>
+          <w:tcPr>
+            <w:tcW w:w="1462" w:type="dxa"/>
+            <w:tcBorders>
+              <w:top w:val="single" w:sz="4" w:space="0" w:color="auto"/>
+              <w:left w:val="nil"/>
+              <w:bottom w:val="single" w:sz="4" w:space="0" w:color="auto"/>
+              <w:right w:val="single" w:sz="4" w:space="0" w:color="auto"/>
+            </w:tcBorders>
+            <w:noWrap/>
+            <w:vAlign w:val="center"/>
+          </w:tcPr>
+          <w:p>
+            <w:pPr>
+              <w:spacing w:after="0" w:line="240" w:lineRule="auto"/>
+              <w:jc w:val="center"/>
+              <w:rPr>
+                <w:rFonts w:ascii="Arial" w:eastAsia="Times New Roman" w:hAnsi="Arial" w:cs="Arial"/>
+                <w:sz w:val="18"/>
+                <w:szCs w:val="18"/>
+              </w:rPr>
+            </w:pPr>
+          </w:p>
+        </w:tc>
+        <w:tc>
+          <w:tcPr>
+            <w:tcW w:w="1231" w:type="dxa"/>
+            <w:tcBorders>
+              <w:top w:val="single" w:sz="4" w:space="0" w:color="auto"/>
+              <w:left w:val="nil"/>
+              <w:bottom w:val="single" w:sz="4" w:space="0" w:color="auto"/>
+              <w:right w:val="single" w:sz="4" w:space="0" w:color="auto"/>
+            </w:tcBorders>
+            <w:shd w:val="clear" w:color="auto" w:fill="FFFF99"/>
+            <w:noWrap/>
+            <w:vAlign w:val="center"/>
+          </w:tcPr>
+          <w:p>
+            <w:pPr>
+              <w:spacing w:after="0" w:line="240" w:lineRule="auto"/>
+              <w:jc w:val="center"/>
+              <w:rPr>
+                <w:rFonts w:ascii="Arial" w:eastAsia="Times New Roman" w:hAnsi="Arial" w:cs="Arial"/>
+                <w:sz w:val="18"/>
+                <w:szCs w:val="18"/>
+              </w:rPr>
+            </w:pPr>
+          </w:p>
+        </w:tc>
+        <w:tc>
+          <w:tcPr>
+            <w:tcW w:w="5231" w:type="dxa"/>
+            <w:tcBorders>
+              <w:top w:val="single" w:sz="4" w:space="0" w:color="auto"/>
+              <w:left w:val="nil"/>
+              <w:bottom w:val="single" w:sz="4" w:space="0" w:color="auto"/>
+              <w:right w:val="single" w:sz="4" w:space="0" w:color="auto"/>
+            </w:tcBorders>
+            <w:vAlign w:val="center"/>
+          </w:tcPr>
+          <w:p>
+            <w:pPr>
+              <w:spacing w:after="0" w:line="240" w:lineRule="auto"/>
+              <w:rPr>
+                <w:rFonts w:ascii="Arial" w:eastAsia="Times New Roman" w:hAnsi="Arial" w:cs="Arial"/>
+                <w:bCs/>
+                <w:sz w:val="18"/>
+                <w:szCs w:val="18"/>
+              </w:rPr>
+            </w:pPr>
           </w:p>
         </w:tc>
       </w:tr>

</xml_diff>

<commit_message>
Updated timesheet - HThomas
</commit_message>
<xml_diff>
--- a/Time Tracking/CEIS400-IndividualProjectJournalTimeSheet-HThomas-30124.docx
+++ b/Time Tracking/CEIS400-IndividualProjectJournalTimeSheet-HThomas-30124.docx
@@ -1571,25 +1571,7 @@
                 <w:sz w:val="18"/>
                 <w:szCs w:val="18"/>
               </w:rPr>
-              <w:t xml:space="preserve"> Meeting – </w:t>
-            </w:r>
-            <w:proofErr w:type="spellStart"/>
-            <w:r>
-              <w:rPr>
-                <w:rFonts w:ascii="Arial" w:eastAsia="Times New Roman" w:hAnsi="Arial" w:cs="Arial"/>
-                <w:sz w:val="18"/>
-                <w:szCs w:val="18"/>
-              </w:rPr>
-              <w:t>Github</w:t>
-            </w:r>
-            <w:proofErr w:type="spellEnd"/>
-            <w:r>
-              <w:rPr>
-                <w:rFonts w:ascii="Arial" w:eastAsia="Times New Roman" w:hAnsi="Arial" w:cs="Arial"/>
-                <w:sz w:val="18"/>
-                <w:szCs w:val="18"/>
-              </w:rPr>
-              <w:t xml:space="preserve"> Overview, Project Overview, Team Name, Project Name</w:t>
+              <w:t xml:space="preserve"> Meeting – Github Overview, Project Overview, Team Name, Project Name</w:t>
             </w:r>
             <w:r>
               <w:rPr>
@@ -6448,27 +6430,7 @@
                 <w:sz w:val="18"/>
                 <w:szCs w:val="18"/>
               </w:rPr>
-              <w:t xml:space="preserve">Began work to connect database to program, started coding method </w:t>
-            </w:r>
-            <w:proofErr w:type="spellStart"/>
-            <w:r>
-              <w:rPr>
-                <w:rFonts w:ascii="Arial" w:eastAsia="Times New Roman" w:hAnsi="Arial" w:cs="Arial"/>
-                <w:bCs/>
-                <w:sz w:val="18"/>
-                <w:szCs w:val="18"/>
-              </w:rPr>
-              <w:t>PullEmployees</w:t>
-            </w:r>
-            <w:proofErr w:type="spellEnd"/>
-            <w:r>
-              <w:rPr>
-                <w:rFonts w:ascii="Arial" w:eastAsia="Times New Roman" w:hAnsi="Arial" w:cs="Arial"/>
-                <w:bCs/>
-                <w:sz w:val="18"/>
-                <w:szCs w:val="18"/>
-              </w:rPr>
-              <w:t xml:space="preserve"> from the Employee class.</w:t>
+              <w:t>Began work to connect database to program, started coding method PullEmployees from the Employee class.</w:t>
             </w:r>
           </w:p>
         </w:tc>
@@ -6643,27 +6605,7 @@
                 <w:sz w:val="18"/>
                 <w:szCs w:val="18"/>
               </w:rPr>
-              <w:t xml:space="preserve"> Met with Team Lead to coordinate tasks and complete work on </w:t>
-            </w:r>
-            <w:proofErr w:type="spellStart"/>
-            <w:r>
-              <w:rPr>
-                <w:rFonts w:ascii="Arial" w:eastAsia="Times New Roman" w:hAnsi="Arial" w:cs="Arial"/>
-                <w:bCs/>
-                <w:sz w:val="18"/>
-                <w:szCs w:val="18"/>
-              </w:rPr>
-              <w:t>PullEmployees</w:t>
-            </w:r>
-            <w:proofErr w:type="spellEnd"/>
-            <w:r>
-              <w:rPr>
-                <w:rFonts w:ascii="Arial" w:eastAsia="Times New Roman" w:hAnsi="Arial" w:cs="Arial"/>
-                <w:bCs/>
-                <w:sz w:val="18"/>
-                <w:szCs w:val="18"/>
-              </w:rPr>
-              <w:t xml:space="preserve"> method.</w:t>
+              <w:t xml:space="preserve"> Met with Team Lead to coordinate tasks and complete work on PullEmployees method.</w:t>
             </w:r>
           </w:p>
         </w:tc>
@@ -7022,27 +6964,7 @@
                 <w:sz w:val="18"/>
                 <w:szCs w:val="18"/>
               </w:rPr>
-              <w:t xml:space="preserve">Altered </w:t>
-            </w:r>
-            <w:proofErr w:type="spellStart"/>
-            <w:r>
-              <w:rPr>
-                <w:rFonts w:ascii="Arial" w:eastAsia="Times New Roman" w:hAnsi="Arial" w:cs="Arial"/>
-                <w:bCs/>
-                <w:sz w:val="18"/>
-                <w:szCs w:val="18"/>
-              </w:rPr>
-              <w:t>MainPage</w:t>
-            </w:r>
-            <w:proofErr w:type="spellEnd"/>
-            <w:r>
-              <w:rPr>
-                <w:rFonts w:ascii="Arial" w:eastAsia="Times New Roman" w:hAnsi="Arial" w:cs="Arial"/>
-                <w:bCs/>
-                <w:sz w:val="18"/>
-                <w:szCs w:val="18"/>
-              </w:rPr>
-              <w:t xml:space="preserve"> to allow report and employee lists to load in upon start.</w:t>
+              <w:t>Altered MainPage to allow report and employee lists to load in upon start.</w:t>
             </w:r>
           </w:p>
         </w:tc>
@@ -7217,27 +7139,7 @@
                 <w:sz w:val="18"/>
                 <w:szCs w:val="18"/>
               </w:rPr>
-              <w:t xml:space="preserve">, completed </w:t>
-            </w:r>
-            <w:proofErr w:type="spellStart"/>
-            <w:r>
-              <w:rPr>
-                <w:rFonts w:ascii="Arial" w:eastAsia="Times New Roman" w:hAnsi="Arial" w:cs="Arial"/>
-                <w:bCs/>
-                <w:sz w:val="18"/>
-                <w:szCs w:val="18"/>
-              </w:rPr>
-              <w:t>ViewInventory</w:t>
-            </w:r>
-            <w:proofErr w:type="spellEnd"/>
-            <w:r>
-              <w:rPr>
-                <w:rFonts w:ascii="Arial" w:eastAsia="Times New Roman" w:hAnsi="Arial" w:cs="Arial"/>
-                <w:bCs/>
-                <w:sz w:val="18"/>
-                <w:szCs w:val="18"/>
-              </w:rPr>
-              <w:t>() and connected to Inventory screen</w:t>
+              <w:t>, completed ViewInventory() and connected to Inventory screen</w:t>
             </w:r>
           </w:p>
         </w:tc>
@@ -7403,27 +7305,7 @@
                 <w:sz w:val="18"/>
                 <w:szCs w:val="18"/>
               </w:rPr>
-              <w:t xml:space="preserve">Meeting with team lead for code review, progress made on equipment tab’s </w:t>
-            </w:r>
-            <w:proofErr w:type="spellStart"/>
-            <w:r>
-              <w:rPr>
-                <w:rFonts w:ascii="Arial" w:eastAsia="Times New Roman" w:hAnsi="Arial" w:cs="Arial"/>
-                <w:bCs/>
-                <w:sz w:val="18"/>
-                <w:szCs w:val="18"/>
-              </w:rPr>
-              <w:t>CheckOut</w:t>
-            </w:r>
-            <w:proofErr w:type="spellEnd"/>
-            <w:r>
-              <w:rPr>
-                <w:rFonts w:ascii="Arial" w:eastAsia="Times New Roman" w:hAnsi="Arial" w:cs="Arial"/>
-                <w:bCs/>
-                <w:sz w:val="18"/>
-                <w:szCs w:val="18"/>
-              </w:rPr>
-              <w:t>() function.</w:t>
+              <w:t>Meeting with team lead for code review, progress made on equipment tab’s CheckOut() function.</w:t>
             </w:r>
           </w:p>
         </w:tc>
@@ -7755,39 +7637,8 @@
                 <w:sz w:val="18"/>
                 <w:szCs w:val="18"/>
               </w:rPr>
-              <w:t xml:space="preserve">Completed </w:t>
-            </w:r>
-            <w:proofErr w:type="spellStart"/>
-            <w:r>
-              <w:rPr>
-                <w:rFonts w:ascii="Arial" w:eastAsia="Times New Roman" w:hAnsi="Arial" w:cs="Arial"/>
-                <w:bCs/>
-                <w:sz w:val="18"/>
-                <w:szCs w:val="18"/>
-              </w:rPr>
-              <w:t>CheckOut</w:t>
-            </w:r>
-            <w:proofErr w:type="spellEnd"/>
-            <w:r>
-              <w:rPr>
-                <w:rFonts w:ascii="Arial" w:eastAsia="Times New Roman" w:hAnsi="Arial" w:cs="Arial"/>
-                <w:bCs/>
-                <w:sz w:val="18"/>
-                <w:szCs w:val="18"/>
-              </w:rPr>
-              <w:t xml:space="preserve"> functionality, began work on </w:t>
-            </w:r>
-            <w:proofErr w:type="spellStart"/>
-            <w:r>
-              <w:rPr>
-                <w:rFonts w:ascii="Arial" w:eastAsia="Times New Roman" w:hAnsi="Arial" w:cs="Arial"/>
-                <w:bCs/>
-                <w:sz w:val="18"/>
-                <w:szCs w:val="18"/>
-              </w:rPr>
-              <w:t>CheckIn</w:t>
-            </w:r>
-            <w:proofErr w:type="spellEnd"/>
+              <w:t>Completed CheckOut functionality, began work on CheckIn</w:t>
+            </w:r>
           </w:p>
         </w:tc>
       </w:tr>
@@ -7961,28 +7812,433 @@
                 <w:sz w:val="18"/>
                 <w:szCs w:val="18"/>
               </w:rPr>
-              <w:t xml:space="preserve">populated Location options in </w:t>
-            </w:r>
-            <w:proofErr w:type="spellStart"/>
-            <w:r>
-              <w:rPr>
-                <w:rFonts w:ascii="Arial" w:eastAsia="Times New Roman" w:hAnsi="Arial" w:cs="Arial"/>
-                <w:bCs/>
-                <w:sz w:val="18"/>
-                <w:szCs w:val="18"/>
-              </w:rPr>
-              <w:t>CheckInScreen</w:t>
-            </w:r>
-            <w:proofErr w:type="spellEnd"/>
-            <w:r>
-              <w:rPr>
-                <w:rFonts w:ascii="Arial" w:eastAsia="Times New Roman" w:hAnsi="Arial" w:cs="Arial"/>
-                <w:bCs/>
-                <w:sz w:val="18"/>
-                <w:szCs w:val="18"/>
-              </w:rPr>
-              <w:t>.</w:t>
-            </w:r>
+              <w:t>populated Location options in CheckInScreen.</w:t>
+            </w:r>
+          </w:p>
+        </w:tc>
+      </w:tr>
+      <w:tr>
+        <w:trPr>
+          <w:trHeight w:val="282"/>
+        </w:trPr>
+        <w:tc>
+          <w:tcPr>
+            <w:tcW w:w="1398" w:type="dxa"/>
+            <w:tcBorders>
+              <w:top w:val="single" w:sz="4" w:space="0" w:color="auto"/>
+              <w:left w:val="single" w:sz="4" w:space="0" w:color="auto"/>
+              <w:bottom w:val="single" w:sz="4" w:space="0" w:color="auto"/>
+              <w:right w:val="single" w:sz="4" w:space="0" w:color="auto"/>
+            </w:tcBorders>
+            <w:noWrap/>
+            <w:vAlign w:val="center"/>
+          </w:tcPr>
+          <w:p>
+            <w:pPr>
+              <w:spacing w:after="0" w:line="240" w:lineRule="auto"/>
+              <w:jc w:val="center"/>
+              <w:rPr>
+                <w:rFonts w:ascii="Arial" w:eastAsia="Times New Roman" w:hAnsi="Arial" w:cs="Arial"/>
+                <w:sz w:val="18"/>
+                <w:szCs w:val="18"/>
+              </w:rPr>
+            </w:pPr>
+            <w:r>
+              <w:rPr>
+                <w:rFonts w:ascii="Arial" w:eastAsia="Times New Roman" w:hAnsi="Arial" w:cs="Arial"/>
+                <w:sz w:val="18"/>
+                <w:szCs w:val="18"/>
+              </w:rPr>
+              <w:t>04/12/2024</w:t>
+            </w:r>
+          </w:p>
+        </w:tc>
+        <w:tc>
+          <w:tcPr>
+            <w:tcW w:w="1591" w:type="dxa"/>
+            <w:tcBorders>
+              <w:top w:val="single" w:sz="4" w:space="0" w:color="auto"/>
+              <w:left w:val="nil"/>
+              <w:bottom w:val="single" w:sz="4" w:space="0" w:color="auto"/>
+              <w:right w:val="single" w:sz="4" w:space="0" w:color="auto"/>
+            </w:tcBorders>
+            <w:noWrap/>
+            <w:vAlign w:val="center"/>
+          </w:tcPr>
+          <w:p>
+            <w:pPr>
+              <w:spacing w:after="0" w:line="240" w:lineRule="auto"/>
+              <w:jc w:val="center"/>
+              <w:rPr>
+                <w:rFonts w:ascii="Arial" w:eastAsia="Times New Roman" w:hAnsi="Arial" w:cs="Arial"/>
+                <w:sz w:val="18"/>
+                <w:szCs w:val="18"/>
+              </w:rPr>
+            </w:pPr>
+            <w:r>
+              <w:rPr>
+                <w:rFonts w:ascii="Arial" w:eastAsia="Times New Roman" w:hAnsi="Arial" w:cs="Arial"/>
+                <w:sz w:val="18"/>
+                <w:szCs w:val="18"/>
+              </w:rPr>
+              <w:t>09:44 PM</w:t>
+            </w:r>
+          </w:p>
+        </w:tc>
+        <w:tc>
+          <w:tcPr>
+            <w:tcW w:w="1462" w:type="dxa"/>
+            <w:tcBorders>
+              <w:top w:val="single" w:sz="4" w:space="0" w:color="auto"/>
+              <w:left w:val="nil"/>
+              <w:bottom w:val="single" w:sz="4" w:space="0" w:color="auto"/>
+              <w:right w:val="single" w:sz="4" w:space="0" w:color="auto"/>
+            </w:tcBorders>
+            <w:noWrap/>
+            <w:vAlign w:val="center"/>
+          </w:tcPr>
+          <w:p>
+            <w:pPr>
+              <w:spacing w:after="0" w:line="240" w:lineRule="auto"/>
+              <w:jc w:val="center"/>
+              <w:rPr>
+                <w:rFonts w:ascii="Arial" w:eastAsia="Times New Roman" w:hAnsi="Arial" w:cs="Arial"/>
+                <w:sz w:val="18"/>
+                <w:szCs w:val="18"/>
+              </w:rPr>
+            </w:pPr>
+            <w:r>
+              <w:rPr>
+                <w:rFonts w:ascii="Arial" w:eastAsia="Times New Roman" w:hAnsi="Arial" w:cs="Arial"/>
+                <w:sz w:val="18"/>
+                <w:szCs w:val="18"/>
+              </w:rPr>
+              <w:t>12:05 AM</w:t>
+            </w:r>
+          </w:p>
+        </w:tc>
+        <w:tc>
+          <w:tcPr>
+            <w:tcW w:w="1231" w:type="dxa"/>
+            <w:tcBorders>
+              <w:top w:val="single" w:sz="4" w:space="0" w:color="auto"/>
+              <w:left w:val="nil"/>
+              <w:bottom w:val="single" w:sz="4" w:space="0" w:color="auto"/>
+              <w:right w:val="single" w:sz="4" w:space="0" w:color="auto"/>
+            </w:tcBorders>
+            <w:shd w:val="clear" w:color="auto" w:fill="FFFF99"/>
+            <w:noWrap/>
+            <w:vAlign w:val="center"/>
+          </w:tcPr>
+          <w:p>
+            <w:pPr>
+              <w:spacing w:after="0" w:line="240" w:lineRule="auto"/>
+              <w:jc w:val="center"/>
+              <w:rPr>
+                <w:rFonts w:ascii="Arial" w:eastAsia="Times New Roman" w:hAnsi="Arial" w:cs="Arial"/>
+                <w:sz w:val="18"/>
+                <w:szCs w:val="18"/>
+              </w:rPr>
+            </w:pPr>
+            <w:r>
+              <w:rPr>
+                <w:rFonts w:ascii="Arial" w:eastAsia="Times New Roman" w:hAnsi="Arial" w:cs="Arial"/>
+                <w:sz w:val="18"/>
+                <w:szCs w:val="18"/>
+              </w:rPr>
+              <w:t>2h 21m</w:t>
+            </w:r>
+          </w:p>
+        </w:tc>
+        <w:tc>
+          <w:tcPr>
+            <w:tcW w:w="5231" w:type="dxa"/>
+            <w:tcBorders>
+              <w:top w:val="single" w:sz="4" w:space="0" w:color="auto"/>
+              <w:left w:val="nil"/>
+              <w:bottom w:val="single" w:sz="4" w:space="0" w:color="auto"/>
+              <w:right w:val="single" w:sz="4" w:space="0" w:color="auto"/>
+            </w:tcBorders>
+            <w:vAlign w:val="center"/>
+          </w:tcPr>
+          <w:p>
+            <w:pPr>
+              <w:spacing w:after="0" w:line="240" w:lineRule="auto"/>
+              <w:rPr>
+                <w:rFonts w:ascii="Arial" w:eastAsia="Times New Roman" w:hAnsi="Arial" w:cs="Arial"/>
+                <w:bCs/>
+                <w:sz w:val="18"/>
+                <w:szCs w:val="18"/>
+              </w:rPr>
+            </w:pPr>
+            <w:r>
+              <w:rPr>
+                <w:rFonts w:ascii="Arial" w:eastAsia="Times New Roman" w:hAnsi="Arial" w:cs="Arial"/>
+                <w:bCs/>
+                <w:sz w:val="18"/>
+                <w:szCs w:val="18"/>
+              </w:rPr>
+              <w:t xml:space="preserve">Added functionality to check in search by UserID button, </w:t>
+            </w:r>
+            <w:r>
+              <w:rPr>
+                <w:rFonts w:ascii="Arial" w:eastAsia="Times New Roman" w:hAnsi="Arial" w:cs="Arial"/>
+                <w:bCs/>
+                <w:sz w:val="18"/>
+                <w:szCs w:val="18"/>
+              </w:rPr>
+              <w:t>completed functionality of check in feature.</w:t>
+            </w:r>
+          </w:p>
+        </w:tc>
+      </w:tr>
+      <w:tr>
+        <w:trPr>
+          <w:trHeight w:val="282"/>
+        </w:trPr>
+        <w:tc>
+          <w:tcPr>
+            <w:tcW w:w="1398" w:type="dxa"/>
+            <w:tcBorders>
+              <w:top w:val="single" w:sz="4" w:space="0" w:color="auto"/>
+              <w:left w:val="single" w:sz="4" w:space="0" w:color="auto"/>
+              <w:bottom w:val="single" w:sz="4" w:space="0" w:color="auto"/>
+              <w:right w:val="single" w:sz="4" w:space="0" w:color="auto"/>
+            </w:tcBorders>
+            <w:noWrap/>
+            <w:vAlign w:val="center"/>
+          </w:tcPr>
+          <w:p>
+            <w:pPr>
+              <w:spacing w:after="0" w:line="240" w:lineRule="auto"/>
+              <w:jc w:val="center"/>
+              <w:rPr>
+                <w:rFonts w:ascii="Arial" w:eastAsia="Times New Roman" w:hAnsi="Arial" w:cs="Arial"/>
+                <w:sz w:val="18"/>
+                <w:szCs w:val="18"/>
+              </w:rPr>
+            </w:pPr>
+          </w:p>
+        </w:tc>
+        <w:tc>
+          <w:tcPr>
+            <w:tcW w:w="1591" w:type="dxa"/>
+            <w:tcBorders>
+              <w:top w:val="single" w:sz="4" w:space="0" w:color="auto"/>
+              <w:left w:val="nil"/>
+              <w:bottom w:val="single" w:sz="4" w:space="0" w:color="auto"/>
+              <w:right w:val="single" w:sz="4" w:space="0" w:color="auto"/>
+            </w:tcBorders>
+            <w:noWrap/>
+            <w:vAlign w:val="center"/>
+          </w:tcPr>
+          <w:p>
+            <w:pPr>
+              <w:spacing w:after="0" w:line="240" w:lineRule="auto"/>
+              <w:jc w:val="center"/>
+              <w:rPr>
+                <w:rFonts w:ascii="Arial" w:eastAsia="Times New Roman" w:hAnsi="Arial" w:cs="Arial"/>
+                <w:sz w:val="18"/>
+                <w:szCs w:val="18"/>
+              </w:rPr>
+            </w:pPr>
+          </w:p>
+        </w:tc>
+        <w:tc>
+          <w:tcPr>
+            <w:tcW w:w="1462" w:type="dxa"/>
+            <w:tcBorders>
+              <w:top w:val="single" w:sz="4" w:space="0" w:color="auto"/>
+              <w:left w:val="nil"/>
+              <w:bottom w:val="single" w:sz="4" w:space="0" w:color="auto"/>
+              <w:right w:val="single" w:sz="4" w:space="0" w:color="auto"/>
+            </w:tcBorders>
+            <w:noWrap/>
+            <w:vAlign w:val="center"/>
+          </w:tcPr>
+          <w:p>
+            <w:pPr>
+              <w:spacing w:after="0" w:line="240" w:lineRule="auto"/>
+              <w:jc w:val="center"/>
+              <w:rPr>
+                <w:rFonts w:ascii="Arial" w:eastAsia="Times New Roman" w:hAnsi="Arial" w:cs="Arial"/>
+                <w:sz w:val="18"/>
+                <w:szCs w:val="18"/>
+              </w:rPr>
+            </w:pPr>
+          </w:p>
+        </w:tc>
+        <w:tc>
+          <w:tcPr>
+            <w:tcW w:w="1231" w:type="dxa"/>
+            <w:tcBorders>
+              <w:top w:val="single" w:sz="4" w:space="0" w:color="auto"/>
+              <w:left w:val="nil"/>
+              <w:bottom w:val="single" w:sz="4" w:space="0" w:color="auto"/>
+              <w:right w:val="single" w:sz="4" w:space="0" w:color="auto"/>
+            </w:tcBorders>
+            <w:shd w:val="clear" w:color="auto" w:fill="FFFF99"/>
+            <w:noWrap/>
+            <w:vAlign w:val="center"/>
+          </w:tcPr>
+          <w:p>
+            <w:pPr>
+              <w:spacing w:after="0" w:line="240" w:lineRule="auto"/>
+              <w:jc w:val="center"/>
+              <w:rPr>
+                <w:rFonts w:ascii="Arial" w:eastAsia="Times New Roman" w:hAnsi="Arial" w:cs="Arial"/>
+                <w:sz w:val="18"/>
+                <w:szCs w:val="18"/>
+              </w:rPr>
+            </w:pPr>
+          </w:p>
+        </w:tc>
+        <w:tc>
+          <w:tcPr>
+            <w:tcW w:w="5231" w:type="dxa"/>
+            <w:tcBorders>
+              <w:top w:val="single" w:sz="4" w:space="0" w:color="auto"/>
+              <w:left w:val="nil"/>
+              <w:bottom w:val="single" w:sz="4" w:space="0" w:color="auto"/>
+              <w:right w:val="single" w:sz="4" w:space="0" w:color="auto"/>
+            </w:tcBorders>
+            <w:vAlign w:val="center"/>
+          </w:tcPr>
+          <w:p>
+            <w:pPr>
+              <w:spacing w:after="0" w:line="240" w:lineRule="auto"/>
+              <w:rPr>
+                <w:rFonts w:ascii="Arial" w:eastAsia="Times New Roman" w:hAnsi="Arial" w:cs="Arial"/>
+                <w:bCs/>
+                <w:sz w:val="18"/>
+                <w:szCs w:val="18"/>
+              </w:rPr>
+            </w:pPr>
+          </w:p>
+        </w:tc>
+      </w:tr>
+      <w:tr>
+        <w:trPr>
+          <w:trHeight w:val="282"/>
+        </w:trPr>
+        <w:tc>
+          <w:tcPr>
+            <w:tcW w:w="1398" w:type="dxa"/>
+            <w:tcBorders>
+              <w:top w:val="single" w:sz="4" w:space="0" w:color="auto"/>
+              <w:left w:val="single" w:sz="4" w:space="0" w:color="auto"/>
+              <w:bottom w:val="single" w:sz="4" w:space="0" w:color="auto"/>
+              <w:right w:val="single" w:sz="4" w:space="0" w:color="auto"/>
+            </w:tcBorders>
+            <w:noWrap/>
+            <w:vAlign w:val="center"/>
+          </w:tcPr>
+          <w:p>
+            <w:pPr>
+              <w:spacing w:after="0" w:line="240" w:lineRule="auto"/>
+              <w:jc w:val="center"/>
+              <w:rPr>
+                <w:rFonts w:ascii="Arial" w:eastAsia="Times New Roman" w:hAnsi="Arial" w:cs="Arial"/>
+                <w:sz w:val="18"/>
+                <w:szCs w:val="18"/>
+              </w:rPr>
+            </w:pPr>
+          </w:p>
+        </w:tc>
+        <w:tc>
+          <w:tcPr>
+            <w:tcW w:w="1591" w:type="dxa"/>
+            <w:tcBorders>
+              <w:top w:val="single" w:sz="4" w:space="0" w:color="auto"/>
+              <w:left w:val="nil"/>
+              <w:bottom w:val="single" w:sz="4" w:space="0" w:color="auto"/>
+              <w:right w:val="single" w:sz="4" w:space="0" w:color="auto"/>
+            </w:tcBorders>
+            <w:noWrap/>
+            <w:vAlign w:val="center"/>
+          </w:tcPr>
+          <w:p>
+            <w:pPr>
+              <w:spacing w:after="0" w:line="240" w:lineRule="auto"/>
+              <w:jc w:val="center"/>
+              <w:rPr>
+                <w:rFonts w:ascii="Arial" w:eastAsia="Times New Roman" w:hAnsi="Arial" w:cs="Arial"/>
+                <w:sz w:val="18"/>
+                <w:szCs w:val="18"/>
+              </w:rPr>
+            </w:pPr>
+          </w:p>
+        </w:tc>
+        <w:tc>
+          <w:tcPr>
+            <w:tcW w:w="1462" w:type="dxa"/>
+            <w:tcBorders>
+              <w:top w:val="single" w:sz="4" w:space="0" w:color="auto"/>
+              <w:left w:val="nil"/>
+              <w:bottom w:val="single" w:sz="4" w:space="0" w:color="auto"/>
+              <w:right w:val="single" w:sz="4" w:space="0" w:color="auto"/>
+            </w:tcBorders>
+            <w:noWrap/>
+            <w:vAlign w:val="center"/>
+          </w:tcPr>
+          <w:p>
+            <w:pPr>
+              <w:spacing w:after="0" w:line="240" w:lineRule="auto"/>
+              <w:jc w:val="center"/>
+              <w:rPr>
+                <w:rFonts w:ascii="Arial" w:eastAsia="Times New Roman" w:hAnsi="Arial" w:cs="Arial"/>
+                <w:sz w:val="18"/>
+                <w:szCs w:val="18"/>
+              </w:rPr>
+            </w:pPr>
+          </w:p>
+        </w:tc>
+        <w:tc>
+          <w:tcPr>
+            <w:tcW w:w="1231" w:type="dxa"/>
+            <w:tcBorders>
+              <w:top w:val="single" w:sz="4" w:space="0" w:color="auto"/>
+              <w:left w:val="nil"/>
+              <w:bottom w:val="single" w:sz="4" w:space="0" w:color="auto"/>
+              <w:right w:val="single" w:sz="4" w:space="0" w:color="auto"/>
+            </w:tcBorders>
+            <w:shd w:val="clear" w:color="auto" w:fill="FFFF99"/>
+            <w:noWrap/>
+            <w:vAlign w:val="center"/>
+          </w:tcPr>
+          <w:p>
+            <w:pPr>
+              <w:spacing w:after="0" w:line="240" w:lineRule="auto"/>
+              <w:jc w:val="center"/>
+              <w:rPr>
+                <w:rFonts w:ascii="Arial" w:eastAsia="Times New Roman" w:hAnsi="Arial" w:cs="Arial"/>
+                <w:sz w:val="18"/>
+                <w:szCs w:val="18"/>
+              </w:rPr>
+            </w:pPr>
+          </w:p>
+        </w:tc>
+        <w:tc>
+          <w:tcPr>
+            <w:tcW w:w="5231" w:type="dxa"/>
+            <w:tcBorders>
+              <w:top w:val="single" w:sz="4" w:space="0" w:color="auto"/>
+              <w:left w:val="nil"/>
+              <w:bottom w:val="single" w:sz="4" w:space="0" w:color="auto"/>
+              <w:right w:val="single" w:sz="4" w:space="0" w:color="auto"/>
+            </w:tcBorders>
+            <w:vAlign w:val="center"/>
+          </w:tcPr>
+          <w:p>
+            <w:pPr>
+              <w:spacing w:after="0" w:line="240" w:lineRule="auto"/>
+              <w:rPr>
+                <w:rFonts w:ascii="Arial" w:eastAsia="Times New Roman" w:hAnsi="Arial" w:cs="Arial"/>
+                <w:bCs/>
+                <w:sz w:val="18"/>
+                <w:szCs w:val="18"/>
+              </w:rPr>
+            </w:pPr>
           </w:p>
         </w:tc>
       </w:tr>

</xml_diff>